<commit_message>
Working on paper edits now.
</commit_message>
<xml_diff>
--- a/paper/feedback/v2_0/shumko_response_v2.docx
+++ b/paper/feedback/v2_0/shumko_response_v2.docx
@@ -217,7 +217,7 @@
       <w:r>
         <w:rPr>
           <w:rFonts w:ascii="Liberation Serif" w:hAnsi="Liberation Serif"/>
-          <w:color w:val="auto"/>
+          <w:color w:val="47DE57"/>
           <w:sz w:val="24"/>
           <w:szCs w:val="24"/>
           <w:shd w:fill="FFFFFF" w:val="clear"/>
@@ -366,7 +366,21 @@
           <w:sz w:val="24"/>
           <w:szCs w:val="24"/>
         </w:rPr>
-        <w:t>- Line 155, n500 --&gt; a500</w:t>
+        <w:t xml:space="preserve">- Line 155, n500 --&gt; a500 </w:t>
+      </w:r>
+      <w:r>
+        <w:rPr>
+          <w:rFonts w:eastAsia="Times New Roman" w:cs="Calibri" w:ascii="Liberation Serif" w:hAnsi="Liberation Serif" w:cstheme="minorHAnsi"/>
+          <w:b w:val="false"/>
+          <w:i w:val="false"/>
+          <w:caps w:val="false"/>
+          <w:smallCaps w:val="false"/>
+          <w:color w:val="47DE57"/>
+          <w:spacing w:val="0"/>
+          <w:sz w:val="24"/>
+          <w:szCs w:val="24"/>
+        </w:rPr>
+        <w:t>Done</w:t>
       </w:r>
     </w:p>
     <w:p>

</xml_diff>

<commit_message>
Updated manuscript. Done with the major changes but I will need to revisit them soon.
</commit_message>
<xml_diff>
--- a/paper/feedback/v2_0/shumko_response_v2.docx
+++ b/paper/feedback/v2_0/shumko_response_v2.docx
@@ -43,16 +43,7 @@
           <w:sz w:val="24"/>
           <w:szCs w:val="24"/>
         </w:rPr>
-        <w:t xml:space="preserve">Response to Reviewer Feedback </w:t>
-      </w:r>
-      <w:r>
-        <w:rPr>
-          <w:rFonts w:ascii="Liberation Serif" w:hAnsi="Liberation Serif"/>
-          <w:color w:val="auto"/>
-          <w:sz w:val="24"/>
-          <w:szCs w:val="24"/>
-        </w:rPr>
-        <w:t>2</w:t>
+        <w:t>Response to Reviewer Feedback 2</w:t>
       </w:r>
     </w:p>
     <w:p>
@@ -157,42 +148,7 @@
           <w:szCs w:val="24"/>
         </w:rPr>
         <w:tab/>
-      </w:r>
-      <w:r>
-        <w:rPr>
-          <w:rFonts w:ascii="Liberation Serif" w:hAnsi="Liberation Serif"/>
-          <w:color w:val="auto"/>
-          <w:sz w:val="24"/>
-          <w:szCs w:val="24"/>
-        </w:rPr>
-        <w:t>T</w:t>
-      </w:r>
-      <w:r>
-        <w:rPr>
-          <w:rFonts w:ascii="Liberation Serif" w:hAnsi="Liberation Serif"/>
-          <w:color w:val="auto"/>
-          <w:sz w:val="24"/>
-          <w:szCs w:val="24"/>
-        </w:rPr>
-        <w:t xml:space="preserve">hank you for taking your valuable time to read and evaluate this manuscript </w:t>
-      </w:r>
-      <w:r>
-        <w:rPr>
-          <w:rFonts w:ascii="Liberation Serif" w:hAnsi="Liberation Serif"/>
-          <w:color w:val="auto"/>
-          <w:sz w:val="24"/>
-          <w:szCs w:val="24"/>
-        </w:rPr>
-        <w:t>again</w:t>
-      </w:r>
-      <w:r>
-        <w:rPr>
-          <w:rFonts w:ascii="Liberation Serif" w:hAnsi="Liberation Serif"/>
-          <w:color w:val="auto"/>
-          <w:sz w:val="24"/>
-          <w:szCs w:val="24"/>
-        </w:rPr>
-        <w:t xml:space="preserve">. I have addressed your comments and made the necessary changes to the manuscript. </w:t>
+        <w:t xml:space="preserve">Thank you for taking your valuable time to read and evaluate this manuscript again. I have addressed your comments and made the necessary changes to the manuscript. </w:t>
       </w:r>
       <w:r>
         <w:rPr>
@@ -217,7 +173,7 @@
       <w:r>
         <w:rPr>
           <w:rFonts w:ascii="Liberation Serif" w:hAnsi="Liberation Serif"/>
-          <w:color w:val="47DE57"/>
+          <w:color w:val="2CEE0E"/>
           <w:sz w:val="24"/>
           <w:szCs w:val="24"/>
           <w:shd w:fill="FFFFFF" w:val="clear"/>
@@ -231,25 +187,7 @@
           <w:sz w:val="24"/>
           <w:szCs w:val="24"/>
         </w:rPr>
-        <w:t xml:space="preserve"> and your simple suggestions that do not warrant a detailed response are marked </w:t>
-      </w:r>
-      <w:r>
-        <w:rPr>
-          <w:rFonts w:ascii="Liberation Serif" w:hAnsi="Liberation Serif"/>
-          <w:color w:val="auto"/>
-          <w:sz w:val="24"/>
-          <w:szCs w:val="24"/>
-        </w:rPr>
-        <w:t>done</w:t>
-      </w:r>
-      <w:r>
-        <w:rPr>
-          <w:rFonts w:ascii="Liberation Serif" w:hAnsi="Liberation Serif"/>
-          <w:color w:val="auto"/>
-          <w:sz w:val="24"/>
-          <w:szCs w:val="24"/>
-        </w:rPr>
-        <w:t>.</w:t>
+        <w:t xml:space="preserve"> and your simple suggestions that do not warrant a detailed response are marked done.</w:t>
       </w:r>
     </w:p>
     <w:p>
@@ -328,18 +266,22 @@
         <w:rPr>
           <w:rFonts w:eastAsia="Times New Roman" w:cs="Calibri" w:cstheme="minorHAnsi"/>
           <w:b w:val="false"/>
-          <w:i w:val="false"/>
-          <w:caps w:val="false"/>
-          <w:smallCaps w:val="false"/>
-          <w:spacing w:val="0"/>
-        </w:rPr>
-      </w:pPr>
-      <w:r>
-        <w:rPr>
-          <w:rFonts w:ascii="Liberation Serif" w:hAnsi="Liberation Serif"/>
-          <w:color w:val="auto"/>
-          <w:sz w:val="24"/>
-          <w:szCs w:val="24"/>
+          <w:b w:val="false"/>
+          <w:i w:val="false"/>
+          <w:i w:val="false"/>
+          <w:caps w:val="false"/>
+          <w:smallCaps w:val="false"/>
+          <w:spacing w:val="0"/>
+        </w:rPr>
+      </w:pPr>
+      <w:r>
+        <w:rPr>
+          <w:rFonts w:eastAsia="Times New Roman" w:cs="Calibri" w:cstheme="minorHAnsi"/>
+          <w:b w:val="false"/>
+          <w:i w:val="false"/>
+          <w:caps w:val="false"/>
+          <w:smallCaps w:val="false"/>
+          <w:spacing w:val="0"/>
         </w:rPr>
       </w:r>
     </w:p>
@@ -375,7 +317,7 @@
           <w:i w:val="false"/>
           <w:caps w:val="false"/>
           <w:smallCaps w:val="false"/>
-          <w:color w:val="47DE57"/>
+          <w:color w:val="2CEE0E"/>
           <w:spacing w:val="0"/>
           <w:sz w:val="24"/>
           <w:szCs w:val="24"/>
@@ -390,18 +332,22 @@
         <w:rPr>
           <w:rFonts w:eastAsia="Times New Roman" w:cs="Calibri" w:cstheme="minorHAnsi"/>
           <w:b w:val="false"/>
-          <w:i w:val="false"/>
-          <w:caps w:val="false"/>
-          <w:smallCaps w:val="false"/>
-          <w:spacing w:val="0"/>
-        </w:rPr>
-      </w:pPr>
-      <w:r>
-        <w:rPr>
-          <w:rFonts w:ascii="Liberation Serif" w:hAnsi="Liberation Serif"/>
-          <w:color w:val="auto"/>
-          <w:sz w:val="24"/>
-          <w:szCs w:val="24"/>
+          <w:b w:val="false"/>
+          <w:i w:val="false"/>
+          <w:i w:val="false"/>
+          <w:caps w:val="false"/>
+          <w:smallCaps w:val="false"/>
+          <w:spacing w:val="0"/>
+        </w:rPr>
+      </w:pPr>
+      <w:r>
+        <w:rPr>
+          <w:rFonts w:eastAsia="Times New Roman" w:cs="Calibri" w:cstheme="minorHAnsi"/>
+          <w:b w:val="false"/>
+          <w:i w:val="false"/>
+          <w:caps w:val="false"/>
+          <w:smallCaps w:val="false"/>
+          <w:spacing w:val="0"/>
         </w:rPr>
       </w:r>
     </w:p>
@@ -438,18 +384,22 @@
         <w:rPr>
           <w:rFonts w:eastAsia="Times New Roman" w:cs="Calibri" w:cstheme="minorHAnsi"/>
           <w:b w:val="false"/>
-          <w:i w:val="false"/>
-          <w:caps w:val="false"/>
-          <w:smallCaps w:val="false"/>
-          <w:spacing w:val="0"/>
-        </w:rPr>
-      </w:pPr>
-      <w:r>
-        <w:rPr>
-          <w:rFonts w:ascii="Liberation Serif" w:hAnsi="Liberation Serif"/>
-          <w:color w:val="auto"/>
-          <w:sz w:val="24"/>
-          <w:szCs w:val="24"/>
+          <w:b w:val="false"/>
+          <w:i w:val="false"/>
+          <w:i w:val="false"/>
+          <w:caps w:val="false"/>
+          <w:smallCaps w:val="false"/>
+          <w:spacing w:val="0"/>
+        </w:rPr>
+      </w:pPr>
+      <w:r>
+        <w:rPr>
+          <w:rFonts w:eastAsia="Times New Roman" w:cs="Calibri" w:cstheme="minorHAnsi"/>
+          <w:b w:val="false"/>
+          <w:i w:val="false"/>
+          <w:caps w:val="false"/>
+          <w:smallCaps w:val="false"/>
+          <w:spacing w:val="0"/>
         </w:rPr>
       </w:r>
     </w:p>
@@ -640,19 +590,19 @@
         <w:rPr>
           <w:rFonts w:eastAsia="Times New Roman" w:cs="Calibri" w:cstheme="minorHAnsi"/>
           <w:i w:val="false"/>
-          <w:caps w:val="false"/>
-          <w:smallCaps w:val="false"/>
-          <w:spacing w:val="0"/>
-        </w:rPr>
-      </w:pPr>
-      <w:r>
-        <w:rPr>
-          <w:rFonts w:ascii="Liberation Serif" w:hAnsi="Liberation Serif"/>
-          <w:b w:val="false"/>
-          <w:bCs w:val="false"/>
-          <w:color w:val="auto"/>
-          <w:sz w:val="24"/>
-          <w:szCs w:val="24"/>
+          <w:i w:val="false"/>
+          <w:caps w:val="false"/>
+          <w:smallCaps w:val="false"/>
+          <w:spacing w:val="0"/>
+        </w:rPr>
+      </w:pPr>
+      <w:r>
+        <w:rPr>
+          <w:rFonts w:eastAsia="Times New Roman" w:cs="Calibri" w:cstheme="minorHAnsi"/>
+          <w:i w:val="false"/>
+          <w:caps w:val="false"/>
+          <w:smallCaps w:val="false"/>
+          <w:spacing w:val="0"/>
         </w:rPr>
       </w:r>
     </w:p>
@@ -693,19 +643,19 @@
         <w:rPr>
           <w:rFonts w:eastAsia="Times New Roman" w:cs="Calibri" w:cstheme="minorHAnsi"/>
           <w:i w:val="false"/>
-          <w:caps w:val="false"/>
-          <w:smallCaps w:val="false"/>
-          <w:spacing w:val="0"/>
-        </w:rPr>
-      </w:pPr>
-      <w:r>
-        <w:rPr>
-          <w:rFonts w:ascii="Liberation Serif" w:hAnsi="Liberation Serif"/>
-          <w:b w:val="false"/>
-          <w:bCs w:val="false"/>
-          <w:color w:val="auto"/>
-          <w:sz w:val="24"/>
-          <w:szCs w:val="24"/>
+          <w:i w:val="false"/>
+          <w:caps w:val="false"/>
+          <w:smallCaps w:val="false"/>
+          <w:spacing w:val="0"/>
+        </w:rPr>
+      </w:pPr>
+      <w:r>
+        <w:rPr>
+          <w:rFonts w:eastAsia="Times New Roman" w:cs="Calibri" w:cstheme="minorHAnsi"/>
+          <w:i w:val="false"/>
+          <w:caps w:val="false"/>
+          <w:smallCaps w:val="false"/>
+          <w:spacing w:val="0"/>
         </w:rPr>
       </w:r>
     </w:p>
@@ -773,15 +723,7 @@
       <w:pPr>
         <w:pStyle w:val="Normal"/>
         <w:spacing w:lineRule="auto" w:line="240"/>
-        <w:rPr>
-          <w:rFonts w:ascii="Liberation Serif" w:hAnsi="Liberation Serif"/>
-          <w:b w:val="false"/>
-          <w:b w:val="false"/>
-          <w:bCs w:val="false"/>
-          <w:color w:val="auto"/>
-          <w:sz w:val="24"/>
-          <w:szCs w:val="24"/>
-        </w:rPr>
+        <w:rPr/>
       </w:pPr>
       <w:r>
         <w:rPr>
@@ -803,22 +745,44 @@
       <w:pPr>
         <w:pStyle w:val="Normal"/>
         <w:spacing w:lineRule="auto" w:line="240"/>
+        <w:rPr/>
+      </w:pPr>
+      <w:r>
+        <w:rPr>
+          <w:rFonts w:eastAsia="Times New Roman" w:cs="Calibri" w:ascii="Liberation Serif" w:hAnsi="Liberation Serif"/>
+          <w:b w:val="false"/>
+          <w:bCs w:val="false"/>
+          <w:i w:val="false"/>
+          <w:caps w:val="false"/>
+          <w:smallCaps w:val="false"/>
+          <w:color w:val="2CEE0E"/>
+          <w:spacing w:val="0"/>
+          <w:sz w:val="24"/>
+          <w:szCs w:val="24"/>
+        </w:rPr>
+        <w:t>Thank you for requesting that we incorporate our response from the first round into the manuscript. We included our reasoning to section 4.2</w:t>
+      </w:r>
+    </w:p>
+    <w:p>
+      <w:pPr>
+        <w:pStyle w:val="Normal"/>
+        <w:spacing w:lineRule="auto" w:line="240"/>
         <w:rPr>
           <w:rFonts w:eastAsia="Times New Roman" w:cs="Calibri" w:cstheme="minorHAnsi"/>
           <w:i w:val="false"/>
-          <w:caps w:val="false"/>
-          <w:smallCaps w:val="false"/>
-          <w:spacing w:val="0"/>
-        </w:rPr>
-      </w:pPr>
-      <w:r>
-        <w:rPr>
-          <w:rFonts w:ascii="Liberation Serif" w:hAnsi="Liberation Serif"/>
-          <w:b w:val="false"/>
-          <w:bCs w:val="false"/>
-          <w:color w:val="auto"/>
-          <w:sz w:val="24"/>
-          <w:szCs w:val="24"/>
+          <w:i w:val="false"/>
+          <w:caps w:val="false"/>
+          <w:smallCaps w:val="false"/>
+          <w:spacing w:val="0"/>
+        </w:rPr>
+      </w:pPr>
+      <w:r>
+        <w:rPr>
+          <w:rFonts w:eastAsia="Times New Roman" w:cs="Calibri" w:cstheme="minorHAnsi"/>
+          <w:i w:val="false"/>
+          <w:caps w:val="false"/>
+          <w:smallCaps w:val="false"/>
+          <w:spacing w:val="0"/>
         </w:rPr>
       </w:r>
     </w:p>
@@ -886,15 +850,7 @@
       <w:pPr>
         <w:pStyle w:val="Normal"/>
         <w:spacing w:lineRule="auto" w:line="240"/>
-        <w:rPr>
-          <w:rFonts w:ascii="Liberation Serif" w:hAnsi="Liberation Serif"/>
-          <w:b w:val="false"/>
-          <w:b w:val="false"/>
-          <w:bCs w:val="false"/>
-          <w:color w:val="auto"/>
-          <w:sz w:val="24"/>
-          <w:szCs w:val="24"/>
-        </w:rPr>
+        <w:rPr/>
       </w:pPr>
       <w:r>
         <w:rPr>
@@ -917,21 +873,117 @@
         <w:pStyle w:val="Normal"/>
         <w:spacing w:lineRule="auto" w:line="240"/>
         <w:rPr>
+          <w:rFonts w:ascii="Liberation Serif" w:hAnsi="Liberation Serif" w:eastAsia="Times New Roman" w:cs="Calibri"/>
+          <w:b w:val="false"/>
+          <w:b w:val="false"/>
+          <w:bCs w:val="false"/>
+          <w:i w:val="false"/>
+          <w:i w:val="false"/>
+          <w:caps w:val="false"/>
+          <w:smallCaps w:val="false"/>
+          <w:color w:val="auto"/>
+          <w:spacing w:val="0"/>
+          <w:sz w:val="24"/>
+          <w:szCs w:val="24"/>
+        </w:rPr>
+      </w:pPr>
+      <w:r>
+        <w:rPr/>
+      </w:r>
+    </w:p>
+    <w:p>
+      <w:pPr>
+        <w:pStyle w:val="Normal"/>
+        <w:spacing w:lineRule="auto" w:line="240"/>
+        <w:rPr>
+          <w:color w:val="2CEE0E"/>
+        </w:rPr>
+      </w:pPr>
+      <w:r>
+        <w:rPr>
+          <w:rFonts w:eastAsia="Times New Roman" w:cs="Calibri" w:ascii="Liberation Serif" w:hAnsi="Liberation Serif"/>
+          <w:b w:val="false"/>
+          <w:bCs w:val="false"/>
+          <w:i w:val="false"/>
+          <w:caps w:val="false"/>
+          <w:smallCaps w:val="false"/>
+          <w:color w:val="2CEE0E"/>
+          <w:spacing w:val="0"/>
+          <w:sz w:val="24"/>
+          <w:szCs w:val="24"/>
+        </w:rPr>
+        <w:t xml:space="preserve">We </w:t>
+      </w:r>
+      <w:r>
+        <w:rPr>
+          <w:rFonts w:eastAsia="Times New Roman" w:cs="Calibri" w:ascii="Liberation Serif" w:hAnsi="Liberation Serif"/>
+          <w:b w:val="false"/>
+          <w:bCs w:val="false"/>
+          <w:i w:val="false"/>
+          <w:caps w:val="false"/>
+          <w:smallCaps w:val="false"/>
+          <w:color w:val="2CEE0E"/>
+          <w:spacing w:val="0"/>
+          <w:kern w:val="0"/>
+          <w:sz w:val="24"/>
+          <w:szCs w:val="24"/>
+          <w:lang w:val="en-US" w:eastAsia="en-US" w:bidi="ar-SA"/>
+        </w:rPr>
+        <w:t>added</w:t>
+      </w:r>
+      <w:r>
+        <w:rPr>
+          <w:rFonts w:eastAsia="Times New Roman" w:cs="Calibri" w:ascii="Liberation Serif" w:hAnsi="Liberation Serif"/>
+          <w:b w:val="false"/>
+          <w:bCs w:val="false"/>
+          <w:i w:val="false"/>
+          <w:caps w:val="false"/>
+          <w:smallCaps w:val="false"/>
+          <w:color w:val="2CEE0E"/>
+          <w:spacing w:val="0"/>
+          <w:sz w:val="24"/>
+          <w:szCs w:val="24"/>
+        </w:rPr>
+        <w:t xml:space="preserve"> </w:t>
+      </w:r>
+      <w:r>
+        <w:rPr>
+          <w:rFonts w:eastAsia="Times New Roman" w:cs="Calibri" w:ascii="Liberation Serif" w:hAnsi="Liberation Serif"/>
+          <w:b w:val="false"/>
+          <w:bCs w:val="false"/>
+          <w:i w:val="false"/>
+          <w:caps w:val="false"/>
+          <w:smallCaps w:val="false"/>
+          <w:color w:val="2CEE0E"/>
+          <w:spacing w:val="0"/>
+          <w:kern w:val="0"/>
+          <w:sz w:val="24"/>
+          <w:szCs w:val="24"/>
+          <w:lang w:val="en-US" w:eastAsia="en-US" w:bidi="ar-SA"/>
+        </w:rPr>
+        <w:t>a paragraph explaining the imperfect normalization to section 4.2</w:t>
+      </w:r>
+    </w:p>
+    <w:p>
+      <w:pPr>
+        <w:pStyle w:val="Normal"/>
+        <w:spacing w:lineRule="auto" w:line="240"/>
+        <w:rPr>
           <w:rFonts w:eastAsia="Times New Roman" w:cs="Calibri" w:cstheme="minorHAnsi"/>
           <w:i w:val="false"/>
-          <w:caps w:val="false"/>
-          <w:smallCaps w:val="false"/>
-          <w:spacing w:val="0"/>
-        </w:rPr>
-      </w:pPr>
-      <w:r>
-        <w:rPr>
-          <w:rFonts w:ascii="Liberation Serif" w:hAnsi="Liberation Serif"/>
-          <w:b w:val="false"/>
-          <w:bCs w:val="false"/>
-          <w:color w:val="auto"/>
-          <w:sz w:val="24"/>
-          <w:szCs w:val="24"/>
+          <w:i w:val="false"/>
+          <w:caps w:val="false"/>
+          <w:smallCaps w:val="false"/>
+          <w:spacing w:val="0"/>
+        </w:rPr>
+      </w:pPr>
+      <w:r>
+        <w:rPr>
+          <w:rFonts w:eastAsia="Times New Roman" w:cs="Calibri" w:cstheme="minorHAnsi"/>
+          <w:i w:val="false"/>
+          <w:caps w:val="false"/>
+          <w:smallCaps w:val="false"/>
+          <w:spacing w:val="0"/>
         </w:rPr>
       </w:r>
     </w:p>
@@ -969,15 +1021,7 @@
       <w:pPr>
         <w:pStyle w:val="Normal"/>
         <w:spacing w:lineRule="auto" w:line="240"/>
-        <w:rPr>
-          <w:rFonts w:ascii="Liberation Serif" w:hAnsi="Liberation Serif"/>
-          <w:b w:val="false"/>
-          <w:b w:val="false"/>
-          <w:bCs w:val="false"/>
-          <w:color w:val="auto"/>
-          <w:sz w:val="24"/>
-          <w:szCs w:val="24"/>
-        </w:rPr>
+        <w:rPr/>
       </w:pPr>
       <w:r>
         <w:rPr>
@@ -1000,21 +1044,68 @@
         <w:pStyle w:val="Normal"/>
         <w:spacing w:lineRule="auto" w:line="240"/>
         <w:rPr>
+          <w:rFonts w:ascii="Liberation Serif" w:hAnsi="Liberation Serif" w:eastAsia="Times New Roman" w:cs="Calibri" w:cstheme="minorHAnsi"/>
+          <w:b w:val="false"/>
+          <w:b w:val="false"/>
+          <w:bCs w:val="false"/>
+          <w:i w:val="false"/>
+          <w:i w:val="false"/>
+          <w:caps w:val="false"/>
+          <w:smallCaps w:val="false"/>
+          <w:color w:val="auto"/>
+          <w:spacing w:val="0"/>
+          <w:sz w:val="24"/>
+          <w:szCs w:val="24"/>
+        </w:rPr>
+      </w:pPr>
+      <w:r>
+        <w:rPr/>
+      </w:r>
+    </w:p>
+    <w:p>
+      <w:pPr>
+        <w:pStyle w:val="Normal"/>
+        <w:spacing w:lineRule="auto" w:line="240"/>
+        <w:rPr>
+          <w:color w:val="2CEE0E"/>
+        </w:rPr>
+      </w:pPr>
+      <w:r>
+        <w:rPr>
+          <w:rFonts w:eastAsia="Times New Roman" w:cs="Calibri" w:ascii="Liberation Serif" w:hAnsi="Liberation Serif" w:cstheme="minorHAnsi"/>
+          <w:b w:val="false"/>
+          <w:bCs w:val="false"/>
+          <w:i w:val="false"/>
+          <w:caps w:val="false"/>
+          <w:smallCaps w:val="false"/>
+          <w:color w:val="2CEE0E"/>
+          <w:spacing w:val="0"/>
+          <w:sz w:val="24"/>
+          <w:szCs w:val="24"/>
+        </w:rPr>
+        <w:t>Thank you for pointing this out, we made another attempt to clarify this section. Now we point out that the CDF distributions are similar since they both rapidly decrease towards a kink, followed by a more gradual decrease. The kink is at 20 km in LEO which roughly scales to around 200 km at the magnetic equator.</w:t>
+      </w:r>
+    </w:p>
+    <w:p>
+      <w:pPr>
+        <w:pStyle w:val="Normal"/>
+        <w:spacing w:lineRule="auto" w:line="240"/>
+        <w:rPr>
           <w:rFonts w:eastAsia="Times New Roman" w:cs="Calibri" w:cstheme="minorHAnsi"/>
           <w:i w:val="false"/>
-          <w:caps w:val="false"/>
-          <w:smallCaps w:val="false"/>
-          <w:spacing w:val="0"/>
-        </w:rPr>
-      </w:pPr>
-      <w:r>
-        <w:rPr>
-          <w:rFonts w:ascii="Liberation Serif" w:hAnsi="Liberation Serif"/>
-          <w:b w:val="false"/>
-          <w:bCs w:val="false"/>
-          <w:color w:val="auto"/>
-          <w:sz w:val="24"/>
-          <w:szCs w:val="24"/>
+          <w:i w:val="false"/>
+          <w:caps w:val="false"/>
+          <w:smallCaps w:val="false"/>
+          <w:spacing w:val="0"/>
+        </w:rPr>
+      </w:pPr>
+      <w:r>
+        <w:rPr>
+          <w:rFonts w:eastAsia="Times New Roman" w:cs="Calibri" w:cstheme="minorHAnsi"/>
+          <w:i w:val="false"/>
+          <w:caps w:val="false"/>
+          <w:smallCaps w:val="false"/>
+          <w:spacing w:val="0"/>
         </w:rPr>
       </w:r>
     </w:p>
@@ -1055,19 +1146,19 @@
         <w:rPr>
           <w:rFonts w:eastAsia="Times New Roman" w:cs="Calibri" w:cstheme="minorHAnsi"/>
           <w:i w:val="false"/>
-          <w:caps w:val="false"/>
-          <w:smallCaps w:val="false"/>
-          <w:spacing w:val="0"/>
-        </w:rPr>
-      </w:pPr>
-      <w:r>
-        <w:rPr>
-          <w:rFonts w:ascii="Liberation Serif" w:hAnsi="Liberation Serif"/>
-          <w:b w:val="false"/>
-          <w:bCs w:val="false"/>
-          <w:color w:val="auto"/>
-          <w:sz w:val="24"/>
-          <w:szCs w:val="24"/>
+          <w:i w:val="false"/>
+          <w:caps w:val="false"/>
+          <w:smallCaps w:val="false"/>
+          <w:spacing w:val="0"/>
+        </w:rPr>
+      </w:pPr>
+      <w:r>
+        <w:rPr>
+          <w:rFonts w:eastAsia="Times New Roman" w:cs="Calibri" w:cstheme="minorHAnsi"/>
+          <w:i w:val="false"/>
+          <w:caps w:val="false"/>
+          <w:smallCaps w:val="false"/>
+          <w:spacing w:val="0"/>
         </w:rPr>
       </w:r>
     </w:p>
@@ -1165,15 +1256,7 @@
       <w:pPr>
         <w:pStyle w:val="Normal"/>
         <w:spacing w:lineRule="auto" w:line="240" w:before="0" w:after="160"/>
-        <w:rPr>
-          <w:rFonts w:ascii="Liberation Serif" w:hAnsi="Liberation Serif"/>
-          <w:b w:val="false"/>
-          <w:b w:val="false"/>
-          <w:bCs w:val="false"/>
-          <w:color w:val="auto"/>
-          <w:sz w:val="24"/>
-          <w:szCs w:val="24"/>
-        </w:rPr>
+        <w:rPr/>
       </w:pPr>
       <w:r>
         <w:rPr>
@@ -1699,6 +1782,19 @@
       <w:lang w:val="en-US" w:eastAsia="en-US" w:bidi="ar-SA"/>
     </w:rPr>
   </w:style>
+  <w:style w:type="paragraph" w:styleId="PreformattedText">
+    <w:name w:val="Preformatted Text"/>
+    <w:basedOn w:val="Normal"/>
+    <w:qFormat/>
+    <w:pPr>
+      <w:spacing w:before="0" w:after="0"/>
+    </w:pPr>
+    <w:rPr>
+      <w:rFonts w:ascii="Liberation Mono" w:hAnsi="Liberation Mono" w:eastAsia="Liberation Mono" w:cs="Liberation Mono"/>
+      <w:sz w:val="20"/>
+      <w:szCs w:val="20"/>
+    </w:rPr>
+  </w:style>
   <w:style w:type="numbering" w:styleId="NoList" w:default="1">
     <w:name w:val="No List"/>
     <w:uiPriority w:val="99"/>

</xml_diff>

<commit_message>
Finished addressing comments and now need to review the big changes.
</commit_message>
<xml_diff>
--- a/paper/feedback/v2_0/shumko_response_v2.docx
+++ b/paper/feedback/v2_0/shumko_response_v2.docx
@@ -888,7 +888,200 @@
         </w:rPr>
       </w:pPr>
       <w:r>
+        <w:rPr>
+          <w:rFonts w:eastAsia="Times New Roman" w:cs="Calibri" w:ascii="Liberation Serif" w:hAnsi="Liberation Serif"/>
+          <w:b w:val="false"/>
+          <w:bCs w:val="false"/>
+          <w:i w:val="false"/>
+          <w:caps w:val="false"/>
+          <w:smallCaps w:val="false"/>
+          <w:color w:val="auto"/>
+          <w:spacing w:val="0"/>
+          <w:sz w:val="24"/>
+          <w:szCs w:val="24"/>
+        </w:rPr>
+      </w:r>
+    </w:p>
+    <w:p>
+      <w:pPr>
+        <w:pStyle w:val="Normal"/>
+        <w:spacing w:lineRule="auto" w:line="240"/>
+        <w:rPr>
+          <w:color w:val="2CEE0E"/>
+        </w:rPr>
+      </w:pPr>
+      <w:r>
+        <w:rPr>
+          <w:rFonts w:eastAsia="Times New Roman" w:cs="Calibri" w:ascii="Liberation Serif" w:hAnsi="Liberation Serif"/>
+          <w:b w:val="false"/>
+          <w:bCs w:val="false"/>
+          <w:i w:val="false"/>
+          <w:caps w:val="false"/>
+          <w:smallCaps w:val="false"/>
+          <w:color w:val="2CEE0E"/>
+          <w:spacing w:val="0"/>
+          <w:sz w:val="24"/>
+          <w:szCs w:val="24"/>
+        </w:rPr>
+        <w:t xml:space="preserve">We </w:t>
+      </w:r>
+      <w:r>
+        <w:rPr>
+          <w:rFonts w:eastAsia="Times New Roman" w:cs="Calibri" w:ascii="Liberation Serif" w:hAnsi="Liberation Serif"/>
+          <w:b w:val="false"/>
+          <w:bCs w:val="false"/>
+          <w:i w:val="false"/>
+          <w:caps w:val="false"/>
+          <w:smallCaps w:val="false"/>
+          <w:color w:val="2CEE0E"/>
+          <w:spacing w:val="0"/>
+          <w:kern w:val="0"/>
+          <w:sz w:val="24"/>
+          <w:szCs w:val="24"/>
+          <w:lang w:val="en-US" w:eastAsia="en-US" w:bidi="ar-SA"/>
+        </w:rPr>
+        <w:t>added</w:t>
+      </w:r>
+      <w:r>
+        <w:rPr>
+          <w:rFonts w:eastAsia="Times New Roman" w:cs="Calibri" w:ascii="Liberation Serif" w:hAnsi="Liberation Serif"/>
+          <w:b w:val="false"/>
+          <w:bCs w:val="false"/>
+          <w:i w:val="false"/>
+          <w:caps w:val="false"/>
+          <w:smallCaps w:val="false"/>
+          <w:color w:val="2CEE0E"/>
+          <w:spacing w:val="0"/>
+          <w:sz w:val="24"/>
+          <w:szCs w:val="24"/>
+        </w:rPr>
+        <w:t xml:space="preserve"> </w:t>
+      </w:r>
+      <w:r>
+        <w:rPr>
+          <w:rFonts w:eastAsia="Times New Roman" w:cs="Calibri" w:ascii="Liberation Serif" w:hAnsi="Liberation Serif"/>
+          <w:b w:val="false"/>
+          <w:bCs w:val="false"/>
+          <w:i w:val="false"/>
+          <w:caps w:val="false"/>
+          <w:smallCaps w:val="false"/>
+          <w:color w:val="2CEE0E"/>
+          <w:spacing w:val="0"/>
+          <w:kern w:val="0"/>
+          <w:sz w:val="24"/>
+          <w:szCs w:val="24"/>
+          <w:lang w:val="en-US" w:eastAsia="en-US" w:bidi="ar-SA"/>
+        </w:rPr>
+        <w:t>a paragraph explaining the imperfect normalization to section 4.2</w:t>
+      </w:r>
+    </w:p>
+    <w:p>
+      <w:pPr>
+        <w:pStyle w:val="Normal"/>
+        <w:spacing w:lineRule="auto" w:line="240"/>
+        <w:rPr>
+          <w:rFonts w:eastAsia="Times New Roman" w:cs="Calibri" w:cstheme="minorHAnsi"/>
+          <w:i w:val="false"/>
+          <w:i w:val="false"/>
+          <w:caps w:val="false"/>
+          <w:smallCaps w:val="false"/>
+          <w:spacing w:val="0"/>
+        </w:rPr>
+      </w:pPr>
+      <w:r>
+        <w:rPr>
+          <w:rFonts w:eastAsia="Times New Roman" w:cs="Calibri" w:cstheme="minorHAnsi"/>
+          <w:i w:val="false"/>
+          <w:caps w:val="false"/>
+          <w:smallCaps w:val="false"/>
+          <w:spacing w:val="0"/>
+        </w:rPr>
+      </w:r>
+    </w:p>
+    <w:p>
+      <w:pPr>
+        <w:pStyle w:val="Normal"/>
+        <w:spacing w:lineRule="auto" w:line="240" w:before="0" w:after="0"/>
+        <w:rPr>
+          <w:rFonts w:ascii="Liberation Serif" w:hAnsi="Liberation Serif"/>
+          <w:b w:val="false"/>
+          <w:b w:val="false"/>
+          <w:bCs w:val="false"/>
+          <w:color w:val="auto"/>
+          <w:sz w:val="24"/>
+          <w:szCs w:val="24"/>
+        </w:rPr>
+      </w:pPr>
+      <w:r>
+        <w:rPr>
+          <w:rFonts w:eastAsia="Times New Roman" w:cs="Calibri" w:ascii="Liberation Serif" w:hAnsi="Liberation Serif" w:cstheme="minorHAnsi"/>
+          <w:b w:val="false"/>
+          <w:bCs w:val="false"/>
+          <w:i w:val="false"/>
+          <w:caps w:val="false"/>
+          <w:smallCaps w:val="false"/>
+          <w:color w:val="auto"/>
+          <w:spacing w:val="0"/>
+          <w:sz w:val="24"/>
+          <w:szCs w:val="24"/>
+        </w:rPr>
+        <w:t>(3) Line 262: I’m still a little unclear on your use of “qualitatively similar.” As far as I can tell, the PDFs are similar in that they both start at 100, then decrease to 0. However, isn’t that what</w:t>
+      </w:r>
+    </w:p>
+    <w:p>
+      <w:pPr>
+        <w:pStyle w:val="Normal"/>
+        <w:spacing w:lineRule="auto" w:line="240" w:before="0" w:after="0"/>
         <w:rPr/>
+      </w:pPr>
+      <w:r>
+        <w:rPr>
+          <w:rFonts w:eastAsia="Times New Roman" w:cs="Calibri" w:ascii="Liberation Serif" w:hAnsi="Liberation Serif" w:cstheme="minorHAnsi"/>
+          <w:b w:val="false"/>
+          <w:bCs w:val="false"/>
+          <w:i w:val="false"/>
+          <w:caps w:val="false"/>
+          <w:smallCaps w:val="false"/>
+          <w:color w:val="auto"/>
+          <w:spacing w:val="0"/>
+          <w:sz w:val="24"/>
+          <w:szCs w:val="24"/>
+        </w:rPr>
+        <w:t xml:space="preserve">any PDF would do? What really makes them at all similar? </w:t>
+      </w:r>
+    </w:p>
+    <w:p>
+      <w:pPr>
+        <w:pStyle w:val="Normal"/>
+        <w:spacing w:lineRule="auto" w:line="240"/>
+        <w:rPr>
+          <w:rFonts w:ascii="Liberation Serif" w:hAnsi="Liberation Serif" w:eastAsia="Times New Roman" w:cs="Calibri" w:cstheme="minorHAnsi"/>
+          <w:b w:val="false"/>
+          <w:b w:val="false"/>
+          <w:bCs w:val="false"/>
+          <w:i w:val="false"/>
+          <w:i w:val="false"/>
+          <w:caps w:val="false"/>
+          <w:smallCaps w:val="false"/>
+          <w:color w:val="auto"/>
+          <w:spacing w:val="0"/>
+          <w:sz w:val="24"/>
+          <w:szCs w:val="24"/>
+        </w:rPr>
+      </w:pPr>
+      <w:r>
+        <w:rPr>
+          <w:rFonts w:eastAsia="Times New Roman" w:cs="Calibri" w:cstheme="minorHAnsi" w:ascii="Liberation Serif" w:hAnsi="Liberation Serif"/>
+          <w:b w:val="false"/>
+          <w:bCs w:val="false"/>
+          <w:i w:val="false"/>
+          <w:caps w:val="false"/>
+          <w:smallCaps w:val="false"/>
+          <w:color w:val="auto"/>
+          <w:spacing w:val="0"/>
+          <w:sz w:val="24"/>
+          <w:szCs w:val="24"/>
+        </w:rPr>
       </w:r>
     </w:p>
     <w:p>
@@ -901,18 +1094,198 @@
       </w:pPr>
       <w:r>
         <w:rPr>
+          <w:rFonts w:eastAsia="Times New Roman" w:cs="Calibri" w:ascii="Liberation Serif" w:hAnsi="Liberation Serif" w:cstheme="minorHAnsi"/>
+          <w:b w:val="false"/>
+          <w:bCs w:val="false"/>
+          <w:i w:val="false"/>
+          <w:caps w:val="false"/>
+          <w:smallCaps w:val="false"/>
+          <w:color w:val="2CEE0E"/>
+          <w:spacing w:val="0"/>
+          <w:sz w:val="24"/>
+          <w:szCs w:val="24"/>
+        </w:rPr>
+        <w:t>Thank you for pointing this out, we made another attempt to clarify this section. Now we point out that the CDF distributions are similar since they both rapidly decrease towards a kink, followed by a more gradual decrease. The kink is at 20 km in LEO which roughly scales to around 200 km at the magnetic equator.</w:t>
+      </w:r>
+    </w:p>
+    <w:p>
+      <w:pPr>
+        <w:pStyle w:val="Normal"/>
+        <w:spacing w:lineRule="auto" w:line="240"/>
+        <w:rPr>
+          <w:rFonts w:eastAsia="Times New Roman" w:cs="Calibri" w:cstheme="minorHAnsi"/>
+          <w:i w:val="false"/>
+          <w:i w:val="false"/>
+          <w:caps w:val="false"/>
+          <w:smallCaps w:val="false"/>
+          <w:spacing w:val="0"/>
+        </w:rPr>
+      </w:pPr>
+      <w:r>
+        <w:rPr>
+          <w:rFonts w:eastAsia="Times New Roman" w:cs="Calibri" w:cstheme="minorHAnsi"/>
+          <w:i w:val="false"/>
+          <w:caps w:val="false"/>
+          <w:smallCaps w:val="false"/>
+          <w:spacing w:val="0"/>
+        </w:rPr>
+      </w:r>
+    </w:p>
+    <w:p>
+      <w:pPr>
+        <w:pStyle w:val="Normal"/>
+        <w:spacing w:lineRule="auto" w:line="240"/>
+        <w:rPr>
+          <w:rFonts w:ascii="Liberation Serif" w:hAnsi="Liberation Serif"/>
+          <w:b w:val="false"/>
+          <w:b w:val="false"/>
+          <w:bCs w:val="false"/>
+          <w:color w:val="auto"/>
+          <w:sz w:val="24"/>
+          <w:szCs w:val="24"/>
+        </w:rPr>
+      </w:pPr>
+      <w:r>
+        <w:rPr>
+          <w:rFonts w:eastAsia="Times New Roman" w:cs="Calibri" w:ascii="Liberation Serif" w:hAnsi="Liberation Serif" w:cstheme="minorHAnsi"/>
+          <w:b w:val="false"/>
+          <w:bCs w:val="false"/>
+          <w:i w:val="false"/>
+          <w:caps w:val="false"/>
+          <w:smallCaps w:val="false"/>
+          <w:color w:val="auto"/>
+          <w:spacing w:val="0"/>
+          <w:sz w:val="24"/>
+          <w:szCs w:val="24"/>
+        </w:rPr>
+        <w:t>Minor clarifications and types</w:t>
+      </w:r>
+    </w:p>
+    <w:p>
+      <w:pPr>
+        <w:pStyle w:val="Normal"/>
+        <w:spacing w:lineRule="auto" w:line="240"/>
+        <w:rPr>
+          <w:rFonts w:eastAsia="Times New Roman" w:cs="Calibri" w:cstheme="minorHAnsi"/>
+          <w:i w:val="false"/>
+          <w:i w:val="false"/>
+          <w:caps w:val="false"/>
+          <w:smallCaps w:val="false"/>
+          <w:spacing w:val="0"/>
+        </w:rPr>
+      </w:pPr>
+      <w:r>
+        <w:rPr>
+          <w:rFonts w:eastAsia="Times New Roman" w:cs="Calibri" w:cstheme="minorHAnsi"/>
+          <w:i w:val="false"/>
+          <w:caps w:val="false"/>
+          <w:smallCaps w:val="false"/>
+          <w:spacing w:val="0"/>
+        </w:rPr>
+      </w:r>
+    </w:p>
+    <w:p>
+      <w:pPr>
+        <w:pStyle w:val="Normal"/>
+        <w:spacing w:lineRule="auto" w:line="240"/>
+        <w:rPr/>
+      </w:pPr>
+      <w:r>
+        <w:rPr>
+          <w:rFonts w:eastAsia="Times New Roman" w:cs="Calibri" w:ascii="Liberation Serif" w:hAnsi="Liberation Serif" w:cstheme="minorHAnsi"/>
+          <w:b w:val="false"/>
+          <w:bCs w:val="false"/>
+          <w:i w:val="false"/>
+          <w:caps w:val="false"/>
+          <w:smallCaps w:val="false"/>
+          <w:color w:val="auto"/>
+          <w:spacing w:val="0"/>
+          <w:sz w:val="24"/>
+          <w:szCs w:val="24"/>
+        </w:rPr>
+        <w:t>(1) Line 161: “on an activate day” presumably is intended to be “on an active day”</w:t>
+      </w:r>
+      <w:r>
+        <w:rPr>
           <w:rFonts w:eastAsia="Times New Roman" w:cs="Calibri" w:ascii="Liberation Serif" w:hAnsi="Liberation Serif"/>
           <w:b w:val="false"/>
           <w:bCs w:val="false"/>
           <w:i w:val="false"/>
           <w:caps w:val="false"/>
           <w:smallCaps w:val="false"/>
+          <w:color w:val="auto"/>
+          <w:spacing w:val="0"/>
+          <w:sz w:val="24"/>
+          <w:szCs w:val="24"/>
+        </w:rPr>
+        <w:t xml:space="preserve"> </w:t>
+      </w:r>
+      <w:r>
+        <w:rPr>
+          <w:rFonts w:eastAsia="Times New Roman" w:cs="Calibri" w:ascii="Liberation Serif" w:hAnsi="Liberation Serif"/>
+          <w:b w:val="false"/>
+          <w:bCs w:val="false"/>
+          <w:i w:val="false"/>
+          <w:caps w:val="false"/>
+          <w:smallCaps w:val="false"/>
           <w:color w:val="2CEE0E"/>
           <w:spacing w:val="0"/>
           <w:sz w:val="24"/>
           <w:szCs w:val="24"/>
         </w:rPr>
-        <w:t xml:space="preserve">We </w:t>
+        <w:t>Done</w:t>
+      </w:r>
+    </w:p>
+    <w:p>
+      <w:pPr>
+        <w:pStyle w:val="Normal"/>
+        <w:spacing w:lineRule="auto" w:line="240"/>
+        <w:rPr>
+          <w:rFonts w:ascii="Liberation Serif" w:hAnsi="Liberation Serif"/>
+          <w:b w:val="false"/>
+          <w:b w:val="false"/>
+          <w:bCs w:val="false"/>
+          <w:color w:val="auto"/>
+          <w:sz w:val="24"/>
+          <w:szCs w:val="24"/>
+        </w:rPr>
+      </w:pPr>
+      <w:r>
+        <w:rPr>
+          <w:rFonts w:eastAsia="Times New Roman" w:cs="Calibri" w:ascii="Liberation Serif" w:hAnsi="Liberation Serif" w:cstheme="minorHAnsi"/>
+          <w:b w:val="false"/>
+          <w:bCs w:val="false"/>
+          <w:i w:val="false"/>
+          <w:caps w:val="false"/>
+          <w:smallCaps w:val="false"/>
+          <w:color w:val="auto"/>
+          <w:spacing w:val="0"/>
+          <w:sz w:val="24"/>
+          <w:szCs w:val="24"/>
+        </w:rPr>
+        <w:t>(2) Line 241-242: One of the instances of 70-80 km was switched to 60-70 but the other was</w:t>
+      </w:r>
+    </w:p>
+    <w:p>
+      <w:pPr>
+        <w:pStyle w:val="Normal"/>
+        <w:spacing w:lineRule="auto" w:line="240"/>
+        <w:rPr/>
+      </w:pPr>
+      <w:r>
+        <w:rPr>
+          <w:rFonts w:eastAsia="Times New Roman" w:cs="Calibri" w:ascii="Liberation Serif" w:hAnsi="Liberation Serif" w:cstheme="minorHAnsi"/>
+          <w:b w:val="false"/>
+          <w:bCs w:val="false"/>
+          <w:i w:val="false"/>
+          <w:caps w:val="false"/>
+          <w:smallCaps w:val="false"/>
+          <w:color w:val="auto"/>
+          <w:spacing w:val="0"/>
+          <w:sz w:val="24"/>
+          <w:szCs w:val="24"/>
+        </w:rPr>
+        <w:t>not.</w:t>
       </w:r>
       <w:r>
         <w:rPr>
@@ -922,334 +1295,27 @@
           <w:i w:val="false"/>
           <w:caps w:val="false"/>
           <w:smallCaps w:val="false"/>
+          <w:color w:val="auto"/>
+          <w:spacing w:val="0"/>
+          <w:sz w:val="24"/>
+          <w:szCs w:val="24"/>
+        </w:rPr>
+        <w:t xml:space="preserve"> </w:t>
+      </w:r>
+      <w:r>
+        <w:rPr>
+          <w:rFonts w:eastAsia="Times New Roman" w:cs="Calibri" w:ascii="Liberation Serif" w:hAnsi="Liberation Serif"/>
+          <w:b w:val="false"/>
+          <w:bCs w:val="false"/>
+          <w:i w:val="false"/>
+          <w:caps w:val="false"/>
+          <w:smallCaps w:val="false"/>
           <w:color w:val="2CEE0E"/>
           <w:spacing w:val="0"/>
-          <w:kern w:val="0"/>
-          <w:sz w:val="24"/>
-          <w:szCs w:val="24"/>
-          <w:lang w:val="en-US" w:eastAsia="en-US" w:bidi="ar-SA"/>
-        </w:rPr>
-        <w:t>added</w:t>
-      </w:r>
-      <w:r>
-        <w:rPr>
-          <w:rFonts w:eastAsia="Times New Roman" w:cs="Calibri" w:ascii="Liberation Serif" w:hAnsi="Liberation Serif"/>
-          <w:b w:val="false"/>
-          <w:bCs w:val="false"/>
-          <w:i w:val="false"/>
-          <w:caps w:val="false"/>
-          <w:smallCaps w:val="false"/>
-          <w:color w:val="2CEE0E"/>
-          <w:spacing w:val="0"/>
-          <w:sz w:val="24"/>
-          <w:szCs w:val="24"/>
-        </w:rPr>
-        <w:t xml:space="preserve"> </w:t>
-      </w:r>
-      <w:r>
-        <w:rPr>
-          <w:rFonts w:eastAsia="Times New Roman" w:cs="Calibri" w:ascii="Liberation Serif" w:hAnsi="Liberation Serif"/>
-          <w:b w:val="false"/>
-          <w:bCs w:val="false"/>
-          <w:i w:val="false"/>
-          <w:caps w:val="false"/>
-          <w:smallCaps w:val="false"/>
-          <w:color w:val="2CEE0E"/>
-          <w:spacing w:val="0"/>
-          <w:kern w:val="0"/>
-          <w:sz w:val="24"/>
-          <w:szCs w:val="24"/>
-          <w:lang w:val="en-US" w:eastAsia="en-US" w:bidi="ar-SA"/>
-        </w:rPr>
-        <w:t>a paragraph explaining the imperfect normalization to section 4.2</w:t>
-      </w:r>
-    </w:p>
-    <w:p>
-      <w:pPr>
-        <w:pStyle w:val="Normal"/>
-        <w:spacing w:lineRule="auto" w:line="240"/>
-        <w:rPr>
-          <w:rFonts w:eastAsia="Times New Roman" w:cs="Calibri" w:cstheme="minorHAnsi"/>
-          <w:i w:val="false"/>
-          <w:i w:val="false"/>
-          <w:caps w:val="false"/>
-          <w:smallCaps w:val="false"/>
-          <w:spacing w:val="0"/>
-        </w:rPr>
-      </w:pPr>
-      <w:r>
-        <w:rPr>
-          <w:rFonts w:eastAsia="Times New Roman" w:cs="Calibri" w:cstheme="minorHAnsi"/>
-          <w:i w:val="false"/>
-          <w:caps w:val="false"/>
-          <w:smallCaps w:val="false"/>
-          <w:spacing w:val="0"/>
-        </w:rPr>
-      </w:r>
-    </w:p>
-    <w:p>
-      <w:pPr>
-        <w:pStyle w:val="Normal"/>
-        <w:spacing w:lineRule="auto" w:line="240"/>
-        <w:rPr>
-          <w:rFonts w:ascii="Liberation Serif" w:hAnsi="Liberation Serif"/>
-          <w:b w:val="false"/>
-          <w:b w:val="false"/>
-          <w:bCs w:val="false"/>
-          <w:color w:val="auto"/>
-          <w:sz w:val="24"/>
-          <w:szCs w:val="24"/>
-        </w:rPr>
-      </w:pPr>
-      <w:r>
-        <w:rPr>
-          <w:rFonts w:eastAsia="Times New Roman" w:cs="Calibri" w:ascii="Liberation Serif" w:hAnsi="Liberation Serif" w:cstheme="minorHAnsi"/>
-          <w:b w:val="false"/>
-          <w:bCs w:val="false"/>
-          <w:i w:val="false"/>
-          <w:caps w:val="false"/>
-          <w:smallCaps w:val="false"/>
-          <w:color w:val="auto"/>
-          <w:spacing w:val="0"/>
-          <w:sz w:val="24"/>
-          <w:szCs w:val="24"/>
-        </w:rPr>
-        <w:t>(3) Line 262: I’m still a little unclear on your use of “qualitatively similar.” As far as I can tell, the PDFs are similar in that they both start at 100, then decrease to 0. However, isn’t that what</w:t>
-      </w:r>
-    </w:p>
-    <w:p>
-      <w:pPr>
-        <w:pStyle w:val="Normal"/>
-        <w:spacing w:lineRule="auto" w:line="240"/>
-        <w:rPr/>
-      </w:pPr>
-      <w:r>
-        <w:rPr>
-          <w:rFonts w:eastAsia="Times New Roman" w:cs="Calibri" w:ascii="Liberation Serif" w:hAnsi="Liberation Serif" w:cstheme="minorHAnsi"/>
-          <w:b w:val="false"/>
-          <w:bCs w:val="false"/>
-          <w:i w:val="false"/>
-          <w:caps w:val="false"/>
-          <w:smallCaps w:val="false"/>
-          <w:color w:val="auto"/>
-          <w:spacing w:val="0"/>
-          <w:sz w:val="24"/>
-          <w:szCs w:val="24"/>
-        </w:rPr>
-        <w:t xml:space="preserve">any PDF would do? What really makes them at all similar? </w:t>
-      </w:r>
-    </w:p>
-    <w:p>
-      <w:pPr>
-        <w:pStyle w:val="Normal"/>
-        <w:spacing w:lineRule="auto" w:line="240"/>
-        <w:rPr>
-          <w:rFonts w:ascii="Liberation Serif" w:hAnsi="Liberation Serif" w:eastAsia="Times New Roman" w:cs="Calibri" w:cstheme="minorHAnsi"/>
-          <w:b w:val="false"/>
-          <w:b w:val="false"/>
-          <w:bCs w:val="false"/>
-          <w:i w:val="false"/>
-          <w:i w:val="false"/>
-          <w:caps w:val="false"/>
-          <w:smallCaps w:val="false"/>
-          <w:color w:val="auto"/>
-          <w:spacing w:val="0"/>
-          <w:sz w:val="24"/>
-          <w:szCs w:val="24"/>
-        </w:rPr>
-      </w:pPr>
-      <w:r>
-        <w:rPr/>
-      </w:r>
-    </w:p>
-    <w:p>
-      <w:pPr>
-        <w:pStyle w:val="Normal"/>
-        <w:spacing w:lineRule="auto" w:line="240"/>
-        <w:rPr>
-          <w:color w:val="2CEE0E"/>
-        </w:rPr>
-      </w:pPr>
-      <w:r>
-        <w:rPr>
-          <w:rFonts w:eastAsia="Times New Roman" w:cs="Calibri" w:ascii="Liberation Serif" w:hAnsi="Liberation Serif" w:cstheme="minorHAnsi"/>
-          <w:b w:val="false"/>
-          <w:bCs w:val="false"/>
-          <w:i w:val="false"/>
-          <w:caps w:val="false"/>
-          <w:smallCaps w:val="false"/>
-          <w:color w:val="2CEE0E"/>
-          <w:spacing w:val="0"/>
-          <w:sz w:val="24"/>
-          <w:szCs w:val="24"/>
-        </w:rPr>
-        <w:t>Thank you for pointing this out, we made another attempt to clarify this section. Now we point out that the CDF distributions are similar since they both rapidly decrease towards a kink, followed by a more gradual decrease. The kink is at 20 km in LEO which roughly scales to around 200 km at the magnetic equator.</w:t>
-      </w:r>
-    </w:p>
-    <w:p>
-      <w:pPr>
-        <w:pStyle w:val="Normal"/>
-        <w:spacing w:lineRule="auto" w:line="240"/>
-        <w:rPr>
-          <w:rFonts w:eastAsia="Times New Roman" w:cs="Calibri" w:cstheme="minorHAnsi"/>
-          <w:i w:val="false"/>
-          <w:i w:val="false"/>
-          <w:caps w:val="false"/>
-          <w:smallCaps w:val="false"/>
-          <w:spacing w:val="0"/>
-        </w:rPr>
-      </w:pPr>
-      <w:r>
-        <w:rPr>
-          <w:rFonts w:eastAsia="Times New Roman" w:cs="Calibri" w:cstheme="minorHAnsi"/>
-          <w:i w:val="false"/>
-          <w:caps w:val="false"/>
-          <w:smallCaps w:val="false"/>
-          <w:spacing w:val="0"/>
-        </w:rPr>
-      </w:r>
-    </w:p>
-    <w:p>
-      <w:pPr>
-        <w:pStyle w:val="Normal"/>
-        <w:spacing w:lineRule="auto" w:line="240"/>
-        <w:rPr>
-          <w:rFonts w:ascii="Liberation Serif" w:hAnsi="Liberation Serif"/>
-          <w:b w:val="false"/>
-          <w:b w:val="false"/>
-          <w:bCs w:val="false"/>
-          <w:color w:val="auto"/>
-          <w:sz w:val="24"/>
-          <w:szCs w:val="24"/>
-        </w:rPr>
-      </w:pPr>
-      <w:r>
-        <w:rPr>
-          <w:rFonts w:eastAsia="Times New Roman" w:cs="Calibri" w:ascii="Liberation Serif" w:hAnsi="Liberation Serif" w:cstheme="minorHAnsi"/>
-          <w:b w:val="false"/>
-          <w:bCs w:val="false"/>
-          <w:i w:val="false"/>
-          <w:caps w:val="false"/>
-          <w:smallCaps w:val="false"/>
-          <w:color w:val="auto"/>
-          <w:spacing w:val="0"/>
-          <w:sz w:val="24"/>
-          <w:szCs w:val="24"/>
-        </w:rPr>
-        <w:t>Minor clarifications and types</w:t>
-      </w:r>
-    </w:p>
-    <w:p>
-      <w:pPr>
-        <w:pStyle w:val="Normal"/>
-        <w:spacing w:lineRule="auto" w:line="240"/>
-        <w:rPr>
-          <w:rFonts w:eastAsia="Times New Roman" w:cs="Calibri" w:cstheme="minorHAnsi"/>
-          <w:i w:val="false"/>
-          <w:i w:val="false"/>
-          <w:caps w:val="false"/>
-          <w:smallCaps w:val="false"/>
-          <w:spacing w:val="0"/>
-        </w:rPr>
-      </w:pPr>
-      <w:r>
-        <w:rPr>
-          <w:rFonts w:eastAsia="Times New Roman" w:cs="Calibri" w:cstheme="minorHAnsi"/>
-          <w:i w:val="false"/>
-          <w:caps w:val="false"/>
-          <w:smallCaps w:val="false"/>
-          <w:spacing w:val="0"/>
-        </w:rPr>
-      </w:r>
-    </w:p>
-    <w:p>
-      <w:pPr>
-        <w:pStyle w:val="Normal"/>
-        <w:spacing w:lineRule="auto" w:line="240"/>
-        <w:rPr>
-          <w:rFonts w:ascii="Liberation Serif" w:hAnsi="Liberation Serif"/>
-          <w:b w:val="false"/>
-          <w:b w:val="false"/>
-          <w:bCs w:val="false"/>
-          <w:color w:val="auto"/>
-          <w:sz w:val="24"/>
-          <w:szCs w:val="24"/>
-        </w:rPr>
-      </w:pPr>
-      <w:r>
-        <w:rPr>
-          <w:rFonts w:eastAsia="Times New Roman" w:cs="Calibri" w:ascii="Liberation Serif" w:hAnsi="Liberation Serif" w:cstheme="minorHAnsi"/>
-          <w:b w:val="false"/>
-          <w:bCs w:val="false"/>
-          <w:i w:val="false"/>
-          <w:caps w:val="false"/>
-          <w:smallCaps w:val="false"/>
-          <w:color w:val="auto"/>
-          <w:spacing w:val="0"/>
-          <w:sz w:val="24"/>
-          <w:szCs w:val="24"/>
-        </w:rPr>
-        <w:t>(1) Line 161: “on an activate day” presumably is intended to be “on an active day”</w:t>
-      </w:r>
-    </w:p>
-    <w:p>
-      <w:pPr>
-        <w:pStyle w:val="Normal"/>
-        <w:spacing w:lineRule="auto" w:line="240"/>
-        <w:rPr>
-          <w:rFonts w:ascii="Liberation Serif" w:hAnsi="Liberation Serif"/>
-          <w:b w:val="false"/>
-          <w:b w:val="false"/>
-          <w:bCs w:val="false"/>
-          <w:color w:val="auto"/>
-          <w:sz w:val="24"/>
-          <w:szCs w:val="24"/>
-        </w:rPr>
-      </w:pPr>
-      <w:r>
-        <w:rPr>
-          <w:rFonts w:eastAsia="Times New Roman" w:cs="Calibri" w:ascii="Liberation Serif" w:hAnsi="Liberation Serif" w:cstheme="minorHAnsi"/>
-          <w:b w:val="false"/>
-          <w:bCs w:val="false"/>
-          <w:i w:val="false"/>
-          <w:caps w:val="false"/>
-          <w:smallCaps w:val="false"/>
-          <w:color w:val="auto"/>
-          <w:spacing w:val="0"/>
-          <w:sz w:val="24"/>
-          <w:szCs w:val="24"/>
-        </w:rPr>
-        <w:t>(2) Line 241-242: One of the instances of 70-80 km was switched to 60-70 but the other was</w:t>
-      </w:r>
-    </w:p>
-    <w:p>
-      <w:pPr>
-        <w:pStyle w:val="Normal"/>
-        <w:spacing w:lineRule="auto" w:line="240"/>
-        <w:rPr>
-          <w:rFonts w:ascii="Liberation Serif" w:hAnsi="Liberation Serif"/>
-          <w:b w:val="false"/>
-          <w:b w:val="false"/>
-          <w:bCs w:val="false"/>
-          <w:color w:val="auto"/>
-          <w:sz w:val="24"/>
-          <w:szCs w:val="24"/>
-        </w:rPr>
-      </w:pPr>
-      <w:r>
-        <w:rPr>
-          <w:rFonts w:eastAsia="Times New Roman" w:cs="Calibri" w:ascii="Liberation Serif" w:hAnsi="Liberation Serif" w:cstheme="minorHAnsi"/>
-          <w:b w:val="false"/>
-          <w:bCs w:val="false"/>
-          <w:i w:val="false"/>
-          <w:caps w:val="false"/>
-          <w:smallCaps w:val="false"/>
-          <w:color w:val="auto"/>
-          <w:spacing w:val="0"/>
-          <w:sz w:val="24"/>
-          <w:szCs w:val="24"/>
-        </w:rPr>
-        <w:t>not.</w:t>
+          <w:sz w:val="24"/>
+          <w:szCs w:val="24"/>
+        </w:rPr>
+        <w:t>Done</w:t>
       </w:r>
     </w:p>
     <w:p>
@@ -1272,6 +1338,108 @@
           <w:szCs w:val="24"/>
         </w:rPr>
         <w:t>(3) Line 262 “CDF” -&gt; “PDF”</w:t>
+      </w:r>
+    </w:p>
+    <w:p>
+      <w:pPr>
+        <w:pStyle w:val="Normal"/>
+        <w:spacing w:lineRule="auto" w:line="240" w:before="0" w:after="160"/>
+        <w:rPr/>
+      </w:pPr>
+      <w:r>
+        <w:rPr>
+          <w:rFonts w:eastAsia="Times New Roman" w:cs="Calibri" w:ascii="Liberation Serif" w:hAnsi="Liberation Serif" w:cstheme="minorHAnsi"/>
+          <w:b w:val="false"/>
+          <w:bCs w:val="false"/>
+          <w:i w:val="false"/>
+          <w:caps w:val="false"/>
+          <w:smallCaps w:val="false"/>
+          <w:color w:val="2CEE0E"/>
+          <w:spacing w:val="0"/>
+          <w:sz w:val="24"/>
+          <w:szCs w:val="24"/>
+        </w:rPr>
+        <w:t xml:space="preserve">When we addressed </w:t>
+      </w:r>
+      <w:r>
+        <w:rPr>
+          <w:rFonts w:eastAsia="Times New Roman" w:cs="Calibri" w:ascii="Liberation Serif" w:hAnsi="Liberation Serif" w:cstheme="minorHAnsi"/>
+          <w:b w:val="false"/>
+          <w:bCs w:val="false"/>
+          <w:i w:val="false"/>
+          <w:caps w:val="false"/>
+          <w:smallCaps w:val="false"/>
+          <w:color w:val="2CEE0E"/>
+          <w:spacing w:val="0"/>
+          <w:kern w:val="0"/>
+          <w:sz w:val="24"/>
+          <w:szCs w:val="24"/>
+          <w:lang w:val="en-US" w:eastAsia="en-US" w:bidi="ar-SA"/>
+        </w:rPr>
+        <w:t>the</w:t>
+      </w:r>
+      <w:r>
+        <w:rPr>
+          <w:rFonts w:eastAsia="Times New Roman" w:cs="Calibri" w:ascii="Liberation Serif" w:hAnsi="Liberation Serif" w:cstheme="minorHAnsi"/>
+          <w:b w:val="false"/>
+          <w:bCs w:val="false"/>
+          <w:i w:val="false"/>
+          <w:caps w:val="false"/>
+          <w:smallCaps w:val="false"/>
+          <w:color w:val="2CEE0E"/>
+          <w:spacing w:val="0"/>
+          <w:sz w:val="24"/>
+          <w:szCs w:val="24"/>
+        </w:rPr>
+        <w:t xml:space="preserve"> 3</w:t>
+      </w:r>
+      <w:r>
+        <w:rPr>
+          <w:rFonts w:eastAsia="Times New Roman" w:cs="Calibri" w:ascii="Liberation Serif" w:hAnsi="Liberation Serif" w:cstheme="minorHAnsi"/>
+          <w:b w:val="false"/>
+          <w:bCs w:val="false"/>
+          <w:i w:val="false"/>
+          <w:caps w:val="false"/>
+          <w:smallCaps w:val="false"/>
+          <w:color w:val="2CEE0E"/>
+          <w:spacing w:val="0"/>
+          <w:sz w:val="24"/>
+          <w:szCs w:val="24"/>
+          <w:vertAlign w:val="superscript"/>
+        </w:rPr>
+        <w:t>rd</w:t>
+      </w:r>
+      <w:r>
+        <w:rPr>
+          <w:rFonts w:eastAsia="Times New Roman" w:cs="Calibri" w:ascii="Liberation Serif" w:hAnsi="Liberation Serif" w:cstheme="minorHAnsi"/>
+          <w:b w:val="false"/>
+          <w:bCs w:val="false"/>
+          <w:i w:val="false"/>
+          <w:caps w:val="false"/>
+          <w:smallCaps w:val="false"/>
+          <w:color w:val="2CEE0E"/>
+          <w:spacing w:val="0"/>
+          <w:sz w:val="24"/>
+          <w:szCs w:val="24"/>
+        </w:rPr>
+        <w:t xml:space="preserve"> moderate clarification we decided to </w:t>
+      </w:r>
+      <w:r>
+        <w:rPr>
+          <w:rFonts w:eastAsia="Times New Roman" w:cs="Calibri" w:ascii="Liberation Serif" w:hAnsi="Liberation Serif" w:cstheme="minorHAnsi"/>
+          <w:b w:val="false"/>
+          <w:bCs w:val="false"/>
+          <w:i w:val="false"/>
+          <w:caps w:val="false"/>
+          <w:smallCaps w:val="false"/>
+          <w:color w:val="2CEE0E"/>
+          <w:spacing w:val="0"/>
+          <w:kern w:val="0"/>
+          <w:sz w:val="24"/>
+          <w:szCs w:val="24"/>
+          <w:lang w:val="en-US" w:eastAsia="en-US" w:bidi="ar-SA"/>
+        </w:rPr>
+        <w:t xml:space="preserve">point out the kink in both CDF curves so we believe that leaving it as CDF is more appropriate in this case. </w:t>
       </w:r>
     </w:p>
     <w:sectPr>

</xml_diff>

<commit_message>
Wordsmithing the larger comments.
</commit_message>
<xml_diff>
--- a/paper/feedback/v2_0/shumko_response_v2.docx
+++ b/paper/feedback/v2_0/shumko_response_v2.docx
@@ -1088,10 +1088,23 @@
       <w:pPr>
         <w:pStyle w:val="Normal"/>
         <w:spacing w:lineRule="auto" w:line="240"/>
-        <w:rPr>
+        <w:rPr/>
+      </w:pPr>
+      <w:r>
+        <w:rPr>
+          <w:rFonts w:eastAsia="Times New Roman" w:cs="Calibri" w:ascii="Liberation Serif" w:hAnsi="Liberation Serif" w:cstheme="minorHAnsi"/>
+          <w:b w:val="false"/>
+          <w:bCs w:val="false"/>
+          <w:i w:val="false"/>
+          <w:caps w:val="false"/>
+          <w:smallCaps w:val="false"/>
           <w:color w:val="2CEE0E"/>
-        </w:rPr>
-      </w:pPr>
+          <w:spacing w:val="0"/>
+          <w:sz w:val="24"/>
+          <w:szCs w:val="24"/>
+        </w:rPr>
+        <w:t xml:space="preserve">Thank you for pointing this out, we made another attempt to clarify this section. Now we point out that the CDF distributions are similar since they both rapidly decrease towards a </w:t>
+      </w:r>
       <w:r>
         <w:rPr>
           <w:rFonts w:eastAsia="Times New Roman" w:cs="Calibri" w:ascii="Liberation Serif" w:hAnsi="Liberation Serif" w:cstheme="minorHAnsi"/>
@@ -1105,7 +1118,54 @@
           <w:sz w:val="24"/>
           <w:szCs w:val="24"/>
         </w:rPr>
-        <w:t>Thank you for pointing this out, we made another attempt to clarify this section. Now we point out that the CDF distributions are similar since they both rapidly decrease towards a kink, followed by a more gradual decrease. The kink is at 20 km in LEO which roughly scales to around 200 km at the magnetic equator.</w:t>
+        <w:t xml:space="preserve">gradually-decreasing </w:t>
+      </w:r>
+      <w:r>
+        <w:rPr>
+          <w:rFonts w:eastAsia="Times New Roman" w:cs="Calibri" w:ascii="Liberation Serif" w:hAnsi="Liberation Serif" w:cstheme="minorHAnsi"/>
+          <w:b w:val="false"/>
+          <w:bCs w:val="false"/>
+          <w:i w:val="false"/>
+          <w:caps w:val="false"/>
+          <w:smallCaps w:val="false"/>
+          <w:color w:val="2CEE0E"/>
+          <w:spacing w:val="0"/>
+          <w:sz w:val="24"/>
+          <w:szCs w:val="24"/>
+        </w:rPr>
+        <w:t xml:space="preserve">plateau. The </w:t>
+      </w:r>
+      <w:r>
+        <w:rPr>
+          <w:rFonts w:eastAsia="Times New Roman" w:cs="Calibri" w:ascii="Liberation Serif" w:hAnsi="Liberation Serif" w:cstheme="minorHAnsi"/>
+          <w:b w:val="false"/>
+          <w:bCs w:val="false"/>
+          <w:i w:val="false"/>
+          <w:caps w:val="false"/>
+          <w:smallCaps w:val="false"/>
+          <w:color w:val="2CEE0E"/>
+          <w:spacing w:val="0"/>
+          <w:kern w:val="0"/>
+          <w:sz w:val="24"/>
+          <w:szCs w:val="24"/>
+          <w:lang w:val="en-US" w:eastAsia="en-US" w:bidi="ar-SA"/>
+        </w:rPr>
+        <w:t>plateau</w:t>
+      </w:r>
+      <w:r>
+        <w:rPr>
+          <w:rFonts w:eastAsia="Times New Roman" w:cs="Calibri" w:ascii="Liberation Serif" w:hAnsi="Liberation Serif" w:cstheme="minorHAnsi"/>
+          <w:b w:val="false"/>
+          <w:bCs w:val="false"/>
+          <w:i w:val="false"/>
+          <w:caps w:val="false"/>
+          <w:smallCaps w:val="false"/>
+          <w:color w:val="2CEE0E"/>
+          <w:spacing w:val="0"/>
+          <w:sz w:val="24"/>
+          <w:szCs w:val="24"/>
+        </w:rPr>
+        <w:t xml:space="preserve"> is at 20 km in LEO which roughly scales to around 200 km at the magnetic equator.</w:t>
       </w:r>
     </w:p>
     <w:p>
@@ -1439,7 +1499,7 @@
           <w:szCs w:val="24"/>
           <w:lang w:val="en-US" w:eastAsia="en-US" w:bidi="ar-SA"/>
         </w:rPr>
-        <w:t xml:space="preserve">point out the kink in both CDF curves so we believe that leaving it as CDF is more appropriate in this case. </w:t>
+        <w:t xml:space="preserve">point out the plateau in both CDF curves so we believe that leaving it as CDF is more appropriate in this case. </w:t>
       </w:r>
     </w:p>
     <w:sectPr>

</xml_diff>

<commit_message>
More wordsmithing. I am ready to send to co-authors.
</commit_message>
<xml_diff>
--- a/paper/feedback/v2_0/shumko_response_v2.docx
+++ b/paper/feedback/v2_0/shumko_response_v2.docx
@@ -824,8 +824,133 @@
           <w:sz w:val="24"/>
           <w:szCs w:val="24"/>
         </w:rPr>
-        <w:t xml:space="preserve"> reasoning </w:t>
-      </w:r>
+        <w:t xml:space="preserve"> reasoning to section 4.2.</w:t>
+      </w:r>
+    </w:p>
+    <w:p>
+      <w:pPr>
+        <w:pStyle w:val="Normal"/>
+        <w:spacing w:lineRule="auto" w:line="240"/>
+        <w:rPr>
+          <w:rFonts w:eastAsia="Times New Roman" w:cs="Calibri" w:cstheme="minorHAnsi"/>
+          <w:i w:val="false"/>
+          <w:i w:val="false"/>
+          <w:caps w:val="false"/>
+          <w:smallCaps w:val="false"/>
+          <w:spacing w:val="0"/>
+        </w:rPr>
+      </w:pPr>
+      <w:r>
+        <w:rPr>
+          <w:rFonts w:eastAsia="Times New Roman" w:cs="Calibri" w:cstheme="minorHAnsi"/>
+          <w:i w:val="false"/>
+          <w:caps w:val="false"/>
+          <w:smallCaps w:val="false"/>
+          <w:spacing w:val="0"/>
+        </w:rPr>
+      </w:r>
+    </w:p>
+    <w:p>
+      <w:pPr>
+        <w:pStyle w:val="Normal"/>
+        <w:spacing w:lineRule="auto" w:line="240"/>
+        <w:rPr>
+          <w:rFonts w:ascii="Liberation Serif" w:hAnsi="Liberation Serif"/>
+          <w:b w:val="false"/>
+          <w:b w:val="false"/>
+          <w:bCs w:val="false"/>
+          <w:color w:val="auto"/>
+          <w:sz w:val="24"/>
+          <w:szCs w:val="24"/>
+        </w:rPr>
+      </w:pPr>
+      <w:r>
+        <w:rPr>
+          <w:rFonts w:eastAsia="Times New Roman" w:cs="Calibri" w:ascii="Liberation Serif" w:hAnsi="Liberation Serif" w:cstheme="minorHAnsi"/>
+          <w:b w:val="false"/>
+          <w:bCs w:val="false"/>
+          <w:i w:val="false"/>
+          <w:caps w:val="false"/>
+          <w:smallCaps w:val="false"/>
+          <w:color w:val="auto"/>
+          <w:spacing w:val="0"/>
+          <w:sz w:val="24"/>
+          <w:szCs w:val="24"/>
+        </w:rPr>
+        <w:t>(2) In your responses to reviewer 1, you mention that the 60-70 km peak in Fig. 3 is likely due</w:t>
+      </w:r>
+    </w:p>
+    <w:p>
+      <w:pPr>
+        <w:pStyle w:val="Normal"/>
+        <w:spacing w:lineRule="auto" w:line="240"/>
+        <w:rPr>
+          <w:rFonts w:ascii="Liberation Serif" w:hAnsi="Liberation Serif"/>
+          <w:b w:val="false"/>
+          <w:b w:val="false"/>
+          <w:bCs w:val="false"/>
+          <w:color w:val="auto"/>
+          <w:sz w:val="24"/>
+          <w:szCs w:val="24"/>
+        </w:rPr>
+      </w:pPr>
+      <w:r>
+        <w:rPr>
+          <w:rFonts w:eastAsia="Times New Roman" w:cs="Calibri" w:ascii="Liberation Serif" w:hAnsi="Liberation Serif" w:cstheme="minorHAnsi"/>
+          <w:b w:val="false"/>
+          <w:bCs w:val="false"/>
+          <w:i w:val="false"/>
+          <w:caps w:val="false"/>
+          <w:smallCaps w:val="false"/>
+          <w:color w:val="auto"/>
+          <w:spacing w:val="0"/>
+          <w:sz w:val="24"/>
+          <w:szCs w:val="24"/>
+        </w:rPr>
+        <w:t>to normalization. This is a huge feature in your plots – this needs to be directly addressed.</w:t>
+      </w:r>
+    </w:p>
+    <w:p>
+      <w:pPr>
+        <w:pStyle w:val="Normal"/>
+        <w:spacing w:lineRule="auto" w:line="240"/>
+        <w:rPr/>
+      </w:pPr>
+      <w:r>
+        <w:rPr>
+          <w:rFonts w:eastAsia="Times New Roman" w:cs="Calibri" w:ascii="Liberation Serif" w:hAnsi="Liberation Serif" w:cstheme="minorHAnsi"/>
+          <w:b w:val="false"/>
+          <w:bCs w:val="false"/>
+          <w:i w:val="false"/>
+          <w:caps w:val="false"/>
+          <w:smallCaps w:val="false"/>
+          <w:color w:val="auto"/>
+          <w:spacing w:val="0"/>
+          <w:sz w:val="24"/>
+          <w:szCs w:val="24"/>
+        </w:rPr>
+        <w:t>Please add a few lines regarding the 60-70 km peak.</w:t>
+      </w:r>
+    </w:p>
+    <w:p>
+      <w:pPr>
+        <w:pStyle w:val="Normal"/>
+        <w:spacing w:lineRule="auto" w:line="240"/>
+        <w:rPr>
+          <w:rFonts w:ascii="Liberation Serif" w:hAnsi="Liberation Serif" w:eastAsia="Times New Roman" w:cs="Calibri"/>
+          <w:b w:val="false"/>
+          <w:b w:val="false"/>
+          <w:bCs w:val="false"/>
+          <w:i w:val="false"/>
+          <w:i w:val="false"/>
+          <w:caps w:val="false"/>
+          <w:smallCaps w:val="false"/>
+          <w:color w:val="auto"/>
+          <w:spacing w:val="0"/>
+          <w:sz w:val="24"/>
+          <w:szCs w:val="24"/>
+        </w:rPr>
+      </w:pPr>
       <w:r>
         <w:rPr>
           <w:rFonts w:eastAsia="Times New Roman" w:cs="Calibri" w:ascii="Liberation Serif" w:hAnsi="Liberation Serif"/>
@@ -834,13 +959,21 @@
           <w:i w:val="false"/>
           <w:caps w:val="false"/>
           <w:smallCaps w:val="false"/>
-          <w:color w:val="18A303"/>
-          <w:spacing w:val="0"/>
-          <w:sz w:val="24"/>
-          <w:szCs w:val="24"/>
-        </w:rPr>
-        <w:t xml:space="preserve">to </w:t>
-      </w:r>
+          <w:color w:val="auto"/>
+          <w:spacing w:val="0"/>
+          <w:sz w:val="24"/>
+          <w:szCs w:val="24"/>
+        </w:rPr>
+      </w:r>
+    </w:p>
+    <w:p>
+      <w:pPr>
+        <w:pStyle w:val="Normal"/>
+        <w:spacing w:lineRule="auto" w:line="240"/>
+        <w:rPr>
+          <w:color w:val="18A303"/>
+        </w:rPr>
+      </w:pPr>
       <w:r>
         <w:rPr>
           <w:rFonts w:eastAsia="Times New Roman" w:cs="Calibri" w:ascii="Liberation Serif" w:hAnsi="Liberation Serif"/>
@@ -854,133 +987,8 @@
           <w:sz w:val="24"/>
           <w:szCs w:val="24"/>
         </w:rPr>
-        <w:t>section 4.2.</w:t>
-      </w:r>
-    </w:p>
-    <w:p>
-      <w:pPr>
-        <w:pStyle w:val="Normal"/>
-        <w:spacing w:lineRule="auto" w:line="240"/>
-        <w:rPr>
-          <w:rFonts w:eastAsia="Times New Roman" w:cs="Calibri" w:cstheme="minorHAnsi"/>
-          <w:i w:val="false"/>
-          <w:i w:val="false"/>
-          <w:caps w:val="false"/>
-          <w:smallCaps w:val="false"/>
-          <w:spacing w:val="0"/>
-        </w:rPr>
-      </w:pPr>
-      <w:r>
-        <w:rPr>
-          <w:rFonts w:eastAsia="Times New Roman" w:cs="Calibri" w:cstheme="minorHAnsi"/>
-          <w:i w:val="false"/>
-          <w:caps w:val="false"/>
-          <w:smallCaps w:val="false"/>
-          <w:spacing w:val="0"/>
-        </w:rPr>
-      </w:r>
-    </w:p>
-    <w:p>
-      <w:pPr>
-        <w:pStyle w:val="Normal"/>
-        <w:spacing w:lineRule="auto" w:line="240"/>
-        <w:rPr>
-          <w:rFonts w:ascii="Liberation Serif" w:hAnsi="Liberation Serif"/>
-          <w:b w:val="false"/>
-          <w:b w:val="false"/>
-          <w:bCs w:val="false"/>
-          <w:color w:val="auto"/>
-          <w:sz w:val="24"/>
-          <w:szCs w:val="24"/>
-        </w:rPr>
-      </w:pPr>
-      <w:r>
-        <w:rPr>
-          <w:rFonts w:eastAsia="Times New Roman" w:cs="Calibri" w:ascii="Liberation Serif" w:hAnsi="Liberation Serif" w:cstheme="minorHAnsi"/>
-          <w:b w:val="false"/>
-          <w:bCs w:val="false"/>
-          <w:i w:val="false"/>
-          <w:caps w:val="false"/>
-          <w:smallCaps w:val="false"/>
-          <w:color w:val="auto"/>
-          <w:spacing w:val="0"/>
-          <w:sz w:val="24"/>
-          <w:szCs w:val="24"/>
-        </w:rPr>
-        <w:t>(2) In your responses to reviewer 1, you mention that the 60-70 km peak in Fig. 3 is likely due</w:t>
-      </w:r>
-    </w:p>
-    <w:p>
-      <w:pPr>
-        <w:pStyle w:val="Normal"/>
-        <w:spacing w:lineRule="auto" w:line="240"/>
-        <w:rPr>
-          <w:rFonts w:ascii="Liberation Serif" w:hAnsi="Liberation Serif"/>
-          <w:b w:val="false"/>
-          <w:b w:val="false"/>
-          <w:bCs w:val="false"/>
-          <w:color w:val="auto"/>
-          <w:sz w:val="24"/>
-          <w:szCs w:val="24"/>
-        </w:rPr>
-      </w:pPr>
-      <w:r>
-        <w:rPr>
-          <w:rFonts w:eastAsia="Times New Roman" w:cs="Calibri" w:ascii="Liberation Serif" w:hAnsi="Liberation Serif" w:cstheme="minorHAnsi"/>
-          <w:b w:val="false"/>
-          <w:bCs w:val="false"/>
-          <w:i w:val="false"/>
-          <w:caps w:val="false"/>
-          <w:smallCaps w:val="false"/>
-          <w:color w:val="auto"/>
-          <w:spacing w:val="0"/>
-          <w:sz w:val="24"/>
-          <w:szCs w:val="24"/>
-        </w:rPr>
-        <w:t>to normalization. This is a huge feature in your plots – this needs to be directly addressed.</w:t>
-      </w:r>
-    </w:p>
-    <w:p>
-      <w:pPr>
-        <w:pStyle w:val="Normal"/>
-        <w:spacing w:lineRule="auto" w:line="240"/>
-        <w:rPr/>
-      </w:pPr>
-      <w:r>
-        <w:rPr>
-          <w:rFonts w:eastAsia="Times New Roman" w:cs="Calibri" w:ascii="Liberation Serif" w:hAnsi="Liberation Serif" w:cstheme="minorHAnsi"/>
-          <w:b w:val="false"/>
-          <w:bCs w:val="false"/>
-          <w:i w:val="false"/>
-          <w:caps w:val="false"/>
-          <w:smallCaps w:val="false"/>
-          <w:color w:val="auto"/>
-          <w:spacing w:val="0"/>
-          <w:sz w:val="24"/>
-          <w:szCs w:val="24"/>
-        </w:rPr>
-        <w:t>Please add a few lines regarding the 60-70 km peak.</w:t>
-      </w:r>
-    </w:p>
-    <w:p>
-      <w:pPr>
-        <w:pStyle w:val="Normal"/>
-        <w:spacing w:lineRule="auto" w:line="240"/>
-        <w:rPr>
-          <w:rFonts w:ascii="Liberation Serif" w:hAnsi="Liberation Serif" w:eastAsia="Times New Roman" w:cs="Calibri"/>
-          <w:b w:val="false"/>
-          <w:b w:val="false"/>
-          <w:bCs w:val="false"/>
-          <w:i w:val="false"/>
-          <w:i w:val="false"/>
-          <w:caps w:val="false"/>
-          <w:smallCaps w:val="false"/>
-          <w:color w:val="auto"/>
-          <w:spacing w:val="0"/>
-          <w:sz w:val="24"/>
-          <w:szCs w:val="24"/>
-        </w:rPr>
-      </w:pPr>
+        <w:t xml:space="preserve">We </w:t>
+      </w:r>
       <w:r>
         <w:rPr>
           <w:rFonts w:eastAsia="Times New Roman" w:cs="Calibri" w:ascii="Liberation Serif" w:hAnsi="Liberation Serif"/>
@@ -989,21 +997,15 @@
           <w:i w:val="false"/>
           <w:caps w:val="false"/>
           <w:smallCaps w:val="false"/>
-          <w:color w:val="auto"/>
-          <w:spacing w:val="0"/>
-          <w:sz w:val="24"/>
-          <w:szCs w:val="24"/>
-        </w:rPr>
-      </w:r>
-    </w:p>
-    <w:p>
-      <w:pPr>
-        <w:pStyle w:val="Normal"/>
-        <w:spacing w:lineRule="auto" w:line="240"/>
-        <w:rPr>
-          <w:color w:val="18A303"/>
-        </w:rPr>
-      </w:pPr>
+          <w:color w:val="18A303"/>
+          <w:spacing w:val="0"/>
+          <w:kern w:val="0"/>
+          <w:sz w:val="24"/>
+          <w:szCs w:val="24"/>
+          <w:lang w:val="en-US" w:eastAsia="en-US" w:bidi="ar-SA"/>
+        </w:rPr>
+        <w:t>added</w:t>
+      </w:r>
       <w:r>
         <w:rPr>
           <w:rFonts w:eastAsia="Times New Roman" w:cs="Calibri" w:ascii="Liberation Serif" w:hAnsi="Liberation Serif"/>
@@ -1017,7 +1019,7 @@
           <w:sz w:val="24"/>
           <w:szCs w:val="24"/>
         </w:rPr>
-        <w:t xml:space="preserve">We </w:t>
+        <w:t xml:space="preserve"> </w:t>
       </w:r>
       <w:r>
         <w:rPr>
@@ -1034,56 +1036,7 @@
           <w:szCs w:val="24"/>
           <w:lang w:val="en-US" w:eastAsia="en-US" w:bidi="ar-SA"/>
         </w:rPr>
-        <w:t>added</w:t>
-      </w:r>
-      <w:r>
-        <w:rPr>
-          <w:rFonts w:eastAsia="Times New Roman" w:cs="Calibri" w:ascii="Liberation Serif" w:hAnsi="Liberation Serif"/>
-          <w:b w:val="false"/>
-          <w:bCs w:val="false"/>
-          <w:i w:val="false"/>
-          <w:caps w:val="false"/>
-          <w:smallCaps w:val="false"/>
-          <w:color w:val="18A303"/>
-          <w:spacing w:val="0"/>
-          <w:sz w:val="24"/>
-          <w:szCs w:val="24"/>
-        </w:rPr>
-        <w:t xml:space="preserve"> </w:t>
-      </w:r>
-      <w:r>
-        <w:rPr>
-          <w:rFonts w:eastAsia="Times New Roman" w:cs="Calibri" w:ascii="Liberation Serif" w:hAnsi="Liberation Serif"/>
-          <w:b w:val="false"/>
-          <w:bCs w:val="false"/>
-          <w:i w:val="false"/>
-          <w:caps w:val="false"/>
-          <w:smallCaps w:val="false"/>
-          <w:color w:val="18A303"/>
-          <w:spacing w:val="0"/>
-          <w:kern w:val="0"/>
-          <w:sz w:val="24"/>
-          <w:szCs w:val="24"/>
-          <w:lang w:val="en-US" w:eastAsia="en-US" w:bidi="ar-SA"/>
-        </w:rPr>
-        <w:t xml:space="preserve">a paragraph explaining the imperfect normalization </w:t>
-      </w:r>
-      <w:r>
-        <w:rPr>
-          <w:rFonts w:eastAsia="Times New Roman" w:cs="Calibri" w:ascii="Liberation Serif" w:hAnsi="Liberation Serif"/>
-          <w:b w:val="false"/>
-          <w:bCs w:val="false"/>
-          <w:i w:val="false"/>
-          <w:caps w:val="false"/>
-          <w:smallCaps w:val="false"/>
-          <w:color w:val="18A303"/>
-          <w:spacing w:val="0"/>
-          <w:kern w:val="0"/>
-          <w:sz w:val="24"/>
-          <w:szCs w:val="24"/>
-          <w:lang w:val="en-US" w:eastAsia="en-US" w:bidi="ar-SA"/>
-        </w:rPr>
-        <w:t>to section 4.2.</w:t>
+        <w:t>a paragraph explaining the imperfect normalization to section 4.2.</w:t>
       </w:r>
     </w:p>
     <w:p>
@@ -1214,82 +1167,7 @@
           <w:sz w:val="24"/>
           <w:szCs w:val="24"/>
         </w:rPr>
-        <w:t xml:space="preserve">Thank you for pointing this out </w:t>
-      </w:r>
-      <w:r>
-        <w:rPr>
-          <w:rFonts w:eastAsia="Times New Roman" w:cs="Calibri" w:ascii="Liberation Serif" w:hAnsi="Liberation Serif" w:cstheme="minorHAnsi"/>
-          <w:b w:val="false"/>
-          <w:bCs w:val="false"/>
-          <w:i w:val="false"/>
-          <w:caps w:val="false"/>
-          <w:smallCaps w:val="false"/>
-          <w:color w:val="18A303"/>
-          <w:spacing w:val="0"/>
-          <w:sz w:val="24"/>
-          <w:szCs w:val="24"/>
-        </w:rPr>
-        <w:t xml:space="preserve">and </w:t>
-      </w:r>
-      <w:r>
-        <w:rPr>
-          <w:rFonts w:eastAsia="Times New Roman" w:cs="Calibri" w:ascii="Liberation Serif" w:hAnsi="Liberation Serif" w:cstheme="minorHAnsi"/>
-          <w:b w:val="false"/>
-          <w:bCs w:val="false"/>
-          <w:i w:val="false"/>
-          <w:caps w:val="false"/>
-          <w:smallCaps w:val="false"/>
-          <w:color w:val="18A303"/>
-          <w:spacing w:val="0"/>
-          <w:sz w:val="24"/>
-          <w:szCs w:val="24"/>
-        </w:rPr>
-        <w:t xml:space="preserve">we made another attempt to clarify this </w:t>
-      </w:r>
-      <w:r>
-        <w:rPr>
-          <w:rFonts w:eastAsia="Times New Roman" w:cs="Calibri" w:ascii="Liberation Serif" w:hAnsi="Liberation Serif" w:cstheme="minorHAnsi"/>
-          <w:b w:val="false"/>
-          <w:bCs w:val="false"/>
-          <w:i w:val="false"/>
-          <w:caps w:val="false"/>
-          <w:smallCaps w:val="false"/>
-          <w:color w:val="18A303"/>
-          <w:spacing w:val="0"/>
-          <w:sz w:val="24"/>
-          <w:szCs w:val="24"/>
-        </w:rPr>
-        <w:t>sentence.</w:t>
-      </w:r>
-      <w:r>
-        <w:rPr>
-          <w:rFonts w:eastAsia="Times New Roman" w:cs="Calibri" w:ascii="Liberation Serif" w:hAnsi="Liberation Serif" w:cstheme="minorHAnsi"/>
-          <w:b w:val="false"/>
-          <w:bCs w:val="false"/>
-          <w:i w:val="false"/>
-          <w:caps w:val="false"/>
-          <w:smallCaps w:val="false"/>
-          <w:color w:val="18A303"/>
-          <w:spacing w:val="0"/>
-          <w:sz w:val="24"/>
-          <w:szCs w:val="24"/>
-        </w:rPr>
-        <w:t xml:space="preserve"> </w:t>
-      </w:r>
-      <w:r>
-        <w:rPr>
-          <w:rFonts w:eastAsia="Times New Roman" w:cs="Calibri" w:ascii="Liberation Serif" w:hAnsi="Liberation Serif" w:cstheme="minorHAnsi"/>
-          <w:b w:val="false"/>
-          <w:bCs w:val="false"/>
-          <w:i w:val="false"/>
-          <w:caps w:val="false"/>
-          <w:smallCaps w:val="false"/>
-          <w:color w:val="18A303"/>
-          <w:spacing w:val="0"/>
-          <w:sz w:val="24"/>
-          <w:szCs w:val="24"/>
-        </w:rPr>
-        <w:t xml:space="preserve">Besides </w:t>
+        <w:t xml:space="preserve">Thank you for pointing this out and we made another attempt to clarify this sentence. Besides </w:t>
       </w:r>
       <w:r>
         <w:rPr>
@@ -1321,52 +1199,7 @@
           <w:sz w:val="24"/>
           <w:szCs w:val="24"/>
         </w:rPr>
-        <w:t xml:space="preserve"> that they are qualitatively similar, </w:t>
-      </w:r>
-      <w:r>
-        <w:rPr>
-          <w:rFonts w:eastAsia="Times New Roman" w:cs="Calibri" w:ascii="Liberation Serif" w:hAnsi="Liberation Serif" w:cstheme="minorHAnsi"/>
-          <w:b w:val="false"/>
-          <w:bCs w:val="false"/>
-          <w:i w:val="false"/>
-          <w:caps w:val="false"/>
-          <w:smallCaps w:val="false"/>
-          <w:color w:val="18A303"/>
-          <w:spacing w:val="0"/>
-          <w:sz w:val="24"/>
-          <w:szCs w:val="24"/>
-        </w:rPr>
-        <w:t xml:space="preserve">we </w:t>
-      </w:r>
-      <w:r>
-        <w:rPr>
-          <w:rFonts w:eastAsia="Times New Roman" w:cs="Calibri" w:ascii="Liberation Serif" w:hAnsi="Liberation Serif" w:cstheme="minorHAnsi"/>
-          <w:b w:val="false"/>
-          <w:bCs w:val="false"/>
-          <w:i w:val="false"/>
-          <w:caps w:val="false"/>
-          <w:smallCaps w:val="false"/>
-          <w:color w:val="18A303"/>
-          <w:spacing w:val="0"/>
-          <w:sz w:val="24"/>
-          <w:szCs w:val="24"/>
-        </w:rPr>
-        <w:t xml:space="preserve">now </w:t>
-      </w:r>
-      <w:r>
-        <w:rPr>
-          <w:rFonts w:eastAsia="Times New Roman" w:cs="Calibri" w:ascii="Liberation Serif" w:hAnsi="Liberation Serif" w:cstheme="minorHAnsi"/>
-          <w:b w:val="false"/>
-          <w:bCs w:val="false"/>
-          <w:i w:val="false"/>
-          <w:caps w:val="false"/>
-          <w:smallCaps w:val="false"/>
-          <w:color w:val="18A303"/>
-          <w:spacing w:val="0"/>
-          <w:sz w:val="24"/>
-          <w:szCs w:val="24"/>
-        </w:rPr>
-        <w:t xml:space="preserve">point out </w:t>
+        <w:t xml:space="preserve"> that they are qualitatively similar, we now point out </w:t>
       </w:r>
       <w:r>
         <w:rPr>
@@ -1383,43 +1216,7 @@
           <w:szCs w:val="24"/>
           <w:lang w:val="en-US" w:eastAsia="en-US" w:bidi="ar-SA"/>
         </w:rPr>
-        <w:t xml:space="preserve">that both curves F(s) flatten out; the LEO curve flattens out around 20 km and the equatorial curve around 200 km separation. These separations </w:t>
-      </w:r>
-      <w:bookmarkStart w:id="0" w:name="__DdeLink__47_2073078054"/>
-      <w:r>
-        <w:rPr>
-          <w:rFonts w:eastAsia="Times New Roman" w:cs="Calibri" w:ascii="Liberation Serif" w:hAnsi="Liberation Serif" w:cstheme="minorHAnsi"/>
-          <w:b w:val="false"/>
-          <w:bCs w:val="false"/>
-          <w:i w:val="false"/>
-          <w:caps w:val="false"/>
-          <w:smallCaps w:val="false"/>
-          <w:color w:val="18A303"/>
-          <w:spacing w:val="0"/>
-          <w:kern w:val="0"/>
-          <w:sz w:val="24"/>
-          <w:szCs w:val="24"/>
-          <w:lang w:val="en-US" w:eastAsia="en-US" w:bidi="ar-SA"/>
-        </w:rPr>
-        <w:t>correspond well with the magnetic field scaling from LEO to the magnetic equator</w:t>
-      </w:r>
-      <w:bookmarkEnd w:id="0"/>
-      <w:r>
-        <w:rPr>
-          <w:rFonts w:eastAsia="Times New Roman" w:cs="Calibri" w:ascii="Liberation Serif" w:hAnsi="Liberation Serif" w:cstheme="minorHAnsi"/>
-          <w:b w:val="false"/>
-          <w:bCs w:val="false"/>
-          <w:i w:val="false"/>
-          <w:caps w:val="false"/>
-          <w:smallCaps w:val="false"/>
-          <w:color w:val="18A303"/>
-          <w:spacing w:val="0"/>
-          <w:kern w:val="0"/>
-          <w:sz w:val="24"/>
-          <w:szCs w:val="24"/>
-          <w:lang w:val="en-US" w:eastAsia="en-US" w:bidi="ar-SA"/>
-        </w:rPr>
-        <w:t>.</w:t>
+        <w:t xml:space="preserve">that both curves F(s) flatten out; the LEO curve flattens out around 20 km and the equatorial curve around 200 km separation. </w:t>
       </w:r>
     </w:p>
     <w:p>
@@ -1753,7 +1550,7 @@
           <w:szCs w:val="24"/>
           <w:lang w:val="en-US" w:eastAsia="en-US" w:bidi="ar-SA"/>
         </w:rPr>
-        <w:t>point out the s</w:t>
+        <w:t xml:space="preserve">point out the separation at which both CDF curves flatten. </w:t>
       </w:r>
       <w:r>
         <w:rPr>
@@ -1770,7 +1567,7 @@
           <w:szCs w:val="24"/>
           <w:lang w:val="en-US" w:eastAsia="en-US" w:bidi="ar-SA"/>
         </w:rPr>
-        <w:t xml:space="preserve">eparation at which </w:t>
+        <w:t>Thus</w:t>
       </w:r>
       <w:r>
         <w:rPr>
@@ -1787,41 +1584,7 @@
           <w:szCs w:val="24"/>
           <w:lang w:val="en-US" w:eastAsia="en-US" w:bidi="ar-SA"/>
         </w:rPr>
-        <w:t xml:space="preserve">both CDF curves </w:t>
-      </w:r>
-      <w:r>
-        <w:rPr>
-          <w:rFonts w:eastAsia="Times New Roman" w:cs="Calibri" w:ascii="Liberation Serif" w:hAnsi="Liberation Serif" w:cstheme="minorHAnsi"/>
-          <w:b w:val="false"/>
-          <w:bCs w:val="false"/>
-          <w:i w:val="false"/>
-          <w:caps w:val="false"/>
-          <w:smallCaps w:val="false"/>
-          <w:color w:val="18A303"/>
-          <w:spacing w:val="0"/>
-          <w:kern w:val="0"/>
-          <w:sz w:val="24"/>
-          <w:szCs w:val="24"/>
-          <w:lang w:val="en-US" w:eastAsia="en-US" w:bidi="ar-SA"/>
-        </w:rPr>
-        <w:t>flatten out. S</w:t>
-      </w:r>
-      <w:r>
-        <w:rPr>
-          <w:rFonts w:eastAsia="Times New Roman" w:cs="Calibri" w:ascii="Liberation Serif" w:hAnsi="Liberation Serif" w:cstheme="minorHAnsi"/>
-          <w:b w:val="false"/>
-          <w:bCs w:val="false"/>
-          <w:i w:val="false"/>
-          <w:caps w:val="false"/>
-          <w:smallCaps w:val="false"/>
-          <w:color w:val="18A303"/>
-          <w:spacing w:val="0"/>
-          <w:kern w:val="0"/>
-          <w:sz w:val="24"/>
-          <w:szCs w:val="24"/>
-          <w:lang w:val="en-US" w:eastAsia="en-US" w:bidi="ar-SA"/>
-        </w:rPr>
-        <w:t xml:space="preserve">o we believe that leaving it as CDF is more appropriate in this case. </w:t>
+        <w:t xml:space="preserve"> we believe that leaving it as CDF is more appropriate in this case. </w:t>
       </w:r>
     </w:p>
     <w:sectPr>

</xml_diff>

<commit_message>
Updated and submitted the latest version of the manuscript.
</commit_message>
<xml_diff>
--- a/paper/feedback/v2_0/shumko_response_v2.docx
+++ b/paper/feedback/v2_0/shumko_response_v2.docx
@@ -73,21 +73,25 @@
         <w:pStyle w:val="Normal"/>
         <w:spacing w:lineRule="auto" w:line="240"/>
         <w:jc w:val="right"/>
-        <w:rPr>
-          <w:rFonts w:ascii="Liberation Serif" w:hAnsi="Liberation Serif"/>
-          <w:color w:val="auto"/>
-          <w:sz w:val="24"/>
-          <w:szCs w:val="24"/>
-        </w:rPr>
-      </w:pPr>
-      <w:r>
-        <w:rPr>
-          <w:rFonts w:ascii="Liberation Serif" w:hAnsi="Liberation Serif"/>
-          <w:color w:val="auto"/>
-          <w:sz w:val="24"/>
-          <w:szCs w:val="24"/>
-        </w:rPr>
-        <w:t>12 February 2020</w:t>
+        <w:rPr/>
+      </w:pPr>
+      <w:r>
+        <w:rPr>
+          <w:rFonts w:ascii="Liberation Serif" w:hAnsi="Liberation Serif"/>
+          <w:color w:val="auto"/>
+          <w:sz w:val="24"/>
+          <w:szCs w:val="24"/>
+        </w:rPr>
+        <w:t>20</w:t>
+      </w:r>
+      <w:r>
+        <w:rPr>
+          <w:rFonts w:ascii="Liberation Serif" w:hAnsi="Liberation Serif"/>
+          <w:color w:val="auto"/>
+          <w:sz w:val="24"/>
+          <w:szCs w:val="24"/>
+        </w:rPr>
+        <w:t xml:space="preserve"> February 2020</w:t>
       </w:r>
     </w:p>
     <w:p>
@@ -1216,7 +1220,126 @@
           <w:szCs w:val="24"/>
           <w:lang w:val="en-US" w:eastAsia="en-US" w:bidi="ar-SA"/>
         </w:rPr>
-        <w:t xml:space="preserve">that both curves F(s) flatten out; the LEO curve flattens out around 20 km and the equatorial curve around 200 km separation. </w:t>
+        <w:t xml:space="preserve">that </w:t>
+      </w:r>
+      <w:r>
+        <w:rPr>
+          <w:rFonts w:eastAsia="Times New Roman" w:cs="Calibri" w:ascii="Liberation Serif" w:hAnsi="Liberation Serif" w:cstheme="minorHAnsi"/>
+          <w:b w:val="false"/>
+          <w:bCs w:val="false"/>
+          <w:i w:val="false"/>
+          <w:caps w:val="false"/>
+          <w:smallCaps w:val="false"/>
+          <w:color w:val="18A303"/>
+          <w:spacing w:val="0"/>
+          <w:kern w:val="0"/>
+          <w:sz w:val="24"/>
+          <w:szCs w:val="24"/>
+          <w:lang w:val="en-US" w:eastAsia="en-US" w:bidi="ar-SA"/>
+        </w:rPr>
+        <w:t xml:space="preserve">after the initial drop </w:t>
+      </w:r>
+      <w:r>
+        <w:rPr>
+          <w:rFonts w:eastAsia="Times New Roman" w:cs="Calibri" w:ascii="Liberation Serif" w:hAnsi="Liberation Serif" w:cstheme="minorHAnsi"/>
+          <w:b w:val="false"/>
+          <w:bCs w:val="false"/>
+          <w:i w:val="false"/>
+          <w:caps w:val="false"/>
+          <w:smallCaps w:val="false"/>
+          <w:color w:val="18A303"/>
+          <w:spacing w:val="0"/>
+          <w:kern w:val="0"/>
+          <w:sz w:val="24"/>
+          <w:szCs w:val="24"/>
+          <w:lang w:val="en-US" w:eastAsia="en-US" w:bidi="ar-SA"/>
+        </w:rPr>
+        <w:t>bot</w:t>
+      </w:r>
+      <w:r>
+        <w:rPr>
+          <w:rFonts w:eastAsia="Times New Roman" w:cs="Calibri" w:ascii="Liberation Serif" w:hAnsi="Liberation Serif" w:cstheme="minorHAnsi"/>
+          <w:b w:val="false"/>
+          <w:bCs w:val="false"/>
+          <w:i w:val="false"/>
+          <w:caps w:val="false"/>
+          <w:smallCaps w:val="false"/>
+          <w:color w:val="18A303"/>
+          <w:spacing w:val="0"/>
+          <w:kern w:val="0"/>
+          <w:sz w:val="24"/>
+          <w:szCs w:val="24"/>
+          <w:lang w:val="en-US" w:eastAsia="en-US" w:bidi="ar-SA"/>
+        </w:rPr>
+        <w:t>h</w:t>
+      </w:r>
+      <w:r>
+        <w:rPr>
+          <w:rFonts w:eastAsia="Times New Roman" w:cs="Calibri" w:ascii="Liberation Serif" w:hAnsi="Liberation Serif" w:cstheme="minorHAnsi"/>
+          <w:b w:val="false"/>
+          <w:bCs w:val="false"/>
+          <w:i w:val="false"/>
+          <w:caps w:val="false"/>
+          <w:smallCaps w:val="false"/>
+          <w:color w:val="18A303"/>
+          <w:spacing w:val="0"/>
+          <w:kern w:val="0"/>
+          <w:sz w:val="24"/>
+          <w:szCs w:val="24"/>
+          <w:lang w:val="en-US" w:eastAsia="en-US" w:bidi="ar-SA"/>
+        </w:rPr>
+        <w:t xml:space="preserve"> F(s) </w:t>
+      </w:r>
+      <w:r>
+        <w:rPr>
+          <w:rFonts w:eastAsia="Times New Roman" w:cs="Calibri" w:ascii="Liberation Serif" w:hAnsi="Liberation Serif" w:cstheme="minorHAnsi"/>
+          <w:b w:val="false"/>
+          <w:bCs w:val="false"/>
+          <w:i w:val="false"/>
+          <w:caps w:val="false"/>
+          <w:smallCaps w:val="false"/>
+          <w:color w:val="18A303"/>
+          <w:spacing w:val="0"/>
+          <w:kern w:val="0"/>
+          <w:sz w:val="24"/>
+          <w:szCs w:val="24"/>
+          <w:lang w:val="en-US" w:eastAsia="en-US" w:bidi="ar-SA"/>
+        </w:rPr>
+        <w:t>curves</w:t>
+      </w:r>
+      <w:r>
+        <w:rPr>
+          <w:rFonts w:eastAsia="Times New Roman" w:cs="Calibri" w:ascii="Liberation Serif" w:hAnsi="Liberation Serif" w:cstheme="minorHAnsi"/>
+          <w:b w:val="false"/>
+          <w:bCs w:val="false"/>
+          <w:i w:val="false"/>
+          <w:caps w:val="false"/>
+          <w:smallCaps w:val="false"/>
+          <w:color w:val="18A303"/>
+          <w:spacing w:val="0"/>
+          <w:kern w:val="0"/>
+          <w:sz w:val="24"/>
+          <w:szCs w:val="24"/>
+          <w:lang w:val="en-US" w:eastAsia="en-US" w:bidi="ar-SA"/>
+        </w:rPr>
+        <w:t xml:space="preserve"> flatten </w:t>
+      </w:r>
+      <w:r>
+        <w:rPr>
+          <w:rFonts w:eastAsia="Times New Roman" w:cs="Calibri" w:ascii="Liberation Serif" w:hAnsi="Liberation Serif" w:cstheme="minorHAnsi"/>
+          <w:b w:val="false"/>
+          <w:bCs w:val="false"/>
+          <w:i w:val="false"/>
+          <w:caps w:val="false"/>
+          <w:smallCaps w:val="false"/>
+          <w:color w:val="18A303"/>
+          <w:spacing w:val="0"/>
+          <w:kern w:val="0"/>
+          <w:sz w:val="24"/>
+          <w:szCs w:val="24"/>
+          <w:lang w:val="en-US" w:eastAsia="en-US" w:bidi="ar-SA"/>
+        </w:rPr>
+        <w:t>at roughly the same place after considering the magnetic field scaling between LEO and the magnetic equator.</w:t>
       </w:r>
     </w:p>
     <w:p>
@@ -1550,41 +1673,7 @@
           <w:szCs w:val="24"/>
           <w:lang w:val="en-US" w:eastAsia="en-US" w:bidi="ar-SA"/>
         </w:rPr>
-        <w:t xml:space="preserve">point out the separation at which both CDF curves flatten. </w:t>
-      </w:r>
-      <w:r>
-        <w:rPr>
-          <w:rFonts w:eastAsia="Times New Roman" w:cs="Calibri" w:ascii="Liberation Serif" w:hAnsi="Liberation Serif" w:cstheme="minorHAnsi"/>
-          <w:b w:val="false"/>
-          <w:bCs w:val="false"/>
-          <w:i w:val="false"/>
-          <w:caps w:val="false"/>
-          <w:smallCaps w:val="false"/>
-          <w:color w:val="18A303"/>
-          <w:spacing w:val="0"/>
-          <w:kern w:val="0"/>
-          <w:sz w:val="24"/>
-          <w:szCs w:val="24"/>
-          <w:lang w:val="en-US" w:eastAsia="en-US" w:bidi="ar-SA"/>
-        </w:rPr>
-        <w:t>Thus</w:t>
-      </w:r>
-      <w:r>
-        <w:rPr>
-          <w:rFonts w:eastAsia="Times New Roman" w:cs="Calibri" w:ascii="Liberation Serif" w:hAnsi="Liberation Serif" w:cstheme="minorHAnsi"/>
-          <w:b w:val="false"/>
-          <w:bCs w:val="false"/>
-          <w:i w:val="false"/>
-          <w:caps w:val="false"/>
-          <w:smallCaps w:val="false"/>
-          <w:color w:val="18A303"/>
-          <w:spacing w:val="0"/>
-          <w:kern w:val="0"/>
-          <w:sz w:val="24"/>
-          <w:szCs w:val="24"/>
-          <w:lang w:val="en-US" w:eastAsia="en-US" w:bidi="ar-SA"/>
-        </w:rPr>
-        <w:t xml:space="preserve"> we believe that leaving it as CDF is more appropriate in this case. </w:t>
+        <w:t xml:space="preserve">point out the separation at which both CDF curves flatten. Thus we believe that leaving it as CDF is more appropriate in this case. </w:t>
       </w:r>
     </w:p>
     <w:sectPr>

</xml_diff>